<commit_message>
menšia uprava technicej dokumentacie
</commit_message>
<xml_diff>
--- a/Dokumentacie/Technicka doc/Technicka doc - #1.0.docx
+++ b/Dokumentacie/Technicka doc/Technicka doc - #1.0.docx
@@ -170,17 +170,8 @@
                 <w:rFonts w:cs="Times New Roman"/>
                 <w:sz w:val="24"/>
               </w:rPr>
-              <w:t xml:space="preserve">tím č.10  – </w:t>
+              <w:t>tím č.10  – Innovators</w:t>
             </w:r>
-            <w:proofErr w:type="spellStart"/>
-            <w:r>
-              <w:rPr>
-                <w:rFonts w:cs="Times New Roman"/>
-                <w:sz w:val="24"/>
-              </w:rPr>
-              <w:t>Innovators</w:t>
-            </w:r>
-            <w:proofErr w:type="spellEnd"/>
           </w:p>
           <w:p>
             <w:pPr>
@@ -280,52 +271,6 @@
                 <w:sz w:val="24"/>
               </w:rPr>
               <w:t>02.10. 2011</w:t>
-            </w:r>
-          </w:p>
-        </w:tc>
-      </w:tr>
-      <w:tr>
-        <w:tc>
-          <w:tcPr>
-            <w:tcW w:w="1951" w:type="dxa"/>
-          </w:tcPr>
-          <w:p>
-            <w:pPr>
-              <w:spacing w:line="240" w:lineRule="auto"/>
-              <w:rPr>
-                <w:rFonts w:cs="Times New Roman"/>
-                <w:b/>
-                <w:sz w:val="24"/>
-              </w:rPr>
-            </w:pPr>
-            <w:r>
-              <w:rPr>
-                <w:rFonts w:cs="Times New Roman"/>
-                <w:b/>
-                <w:sz w:val="24"/>
-              </w:rPr>
-              <w:t>Verzia:</w:t>
-            </w:r>
-          </w:p>
-        </w:tc>
-        <w:tc>
-          <w:tcPr>
-            <w:tcW w:w="6804" w:type="dxa"/>
-          </w:tcPr>
-          <w:p>
-            <w:pPr>
-              <w:spacing w:line="240" w:lineRule="auto"/>
-              <w:rPr>
-                <w:rFonts w:cs="Times New Roman"/>
-                <w:sz w:val="24"/>
-              </w:rPr>
-            </w:pPr>
-            <w:r>
-              <w:rPr>
-                <w:rFonts w:cs="Times New Roman"/>
-                <w:sz w:val="24"/>
-              </w:rPr>
-              <w:t>1.0</w:t>
             </w:r>
           </w:p>
         </w:tc>
@@ -678,790 +623,964 @@
         <w:br w:type="page"/>
       </w:r>
     </w:p>
-    <w:p>
-      <w:pPr>
-        <w:pStyle w:val="Nadpis1"/>
-      </w:pPr>
-      <w:r>
-        <w:lastRenderedPageBreak/>
-        <w:t>História stavom dokumentu</w:t>
-      </w:r>
-    </w:p>
-    <w:tbl>
-      <w:tblPr>
-        <w:tblStyle w:val="Stpcetabuky3"/>
-        <w:tblW w:w="9214" w:type="dxa"/>
-        <w:tblInd w:w="108" w:type="dxa"/>
-        <w:tblBorders>
-          <w:top w:val="none" w:sz="0" w:space="0" w:color="auto"/>
-          <w:left w:val="none" w:sz="0" w:space="0" w:color="auto"/>
-          <w:bottom w:val="none" w:sz="0" w:space="0" w:color="auto"/>
-          <w:right w:val="none" w:sz="0" w:space="0" w:color="auto"/>
-          <w:insideV w:val="none" w:sz="0" w:space="0" w:color="auto"/>
-        </w:tblBorders>
-        <w:tblLayout w:type="fixed"/>
-        <w:tblLook w:val="04A0"/>
-      </w:tblPr>
-      <w:tblGrid>
-        <w:gridCol w:w="993"/>
-        <w:gridCol w:w="1275"/>
-        <w:gridCol w:w="5670"/>
-        <w:gridCol w:w="1276"/>
-      </w:tblGrid>
-      <w:tr>
-        <w:trPr>
-          <w:cnfStyle w:val="100000000000"/>
-          <w:trHeight w:val="420"/>
-        </w:trPr>
-        <w:tc>
-          <w:tcPr>
-            <w:cnfStyle w:val="001000000000"/>
-            <w:tcW w:w="993" w:type="dxa"/>
-            <w:shd w:val="clear" w:color="auto" w:fill="808080" w:themeFill="background1" w:themeFillShade="80"/>
-            <w:vAlign w:val="center"/>
-          </w:tcPr>
-          <w:p>
-            <w:pPr>
-              <w:pStyle w:val="Default"/>
-              <w:rPr>
-                <w:b/>
-                <w:color w:val="FFFFFF" w:themeColor="background1"/>
-              </w:rPr>
-            </w:pPr>
+    <w:sdt>
+      <w:sdtPr>
+        <w:id w:val="20141102"/>
+        <w:docPartObj>
+          <w:docPartGallery w:val="Table of Contents"/>
+          <w:docPartUnique/>
+        </w:docPartObj>
+      </w:sdtPr>
+      <w:sdtEndPr>
+        <w:rPr>
+          <w:rFonts w:ascii="Times New Roman" w:eastAsiaTheme="minorHAnsi" w:hAnsi="Times New Roman" w:cstheme="minorBidi"/>
+          <w:b w:val="0"/>
+          <w:bCs w:val="0"/>
+          <w:color w:val="auto"/>
+          <w:sz w:val="24"/>
+          <w:szCs w:val="22"/>
+        </w:rPr>
+      </w:sdtEndPr>
+      <w:sdtContent>
+        <w:p>
+          <w:pPr>
+            <w:pStyle w:val="Hlavikaobsahu"/>
+          </w:pPr>
+          <w:r>
+            <w:rPr>
+              <w:color w:val="auto"/>
+            </w:rPr>
+            <w:t>Obsah</w:t>
+          </w:r>
+        </w:p>
+        <w:p>
+          <w:pPr>
+            <w:pStyle w:val="Obsah1"/>
+            <w:tabs>
+              <w:tab w:val="right" w:leader="dot" w:pos="9062"/>
+            </w:tabs>
+            <w:rPr>
+              <w:noProof/>
+            </w:rPr>
+          </w:pPr>
+          <w:r>
+            <w:fldChar w:fldCharType="begin"/>
+          </w:r>
+          <w:r>
+            <w:instrText xml:space="preserve"> TOC \o "1-3" \h \z \u </w:instrText>
+          </w:r>
+          <w:r>
+            <w:fldChar w:fldCharType="separate"/>
+          </w:r>
+          <w:hyperlink w:anchor="_Toc307486996" w:history="1">
             <w:r>
               <w:rPr>
-                <w:b/>
-                <w:color w:val="FFFFFF" w:themeColor="background1"/>
-              </w:rPr>
-              <w:t>Verzia</w:t>
-            </w:r>
-          </w:p>
-        </w:tc>
-        <w:tc>
-          <w:tcPr>
-            <w:tcW w:w="1275" w:type="dxa"/>
-            <w:shd w:val="clear" w:color="auto" w:fill="808080" w:themeFill="background1" w:themeFillShade="80"/>
-            <w:vAlign w:val="center"/>
-          </w:tcPr>
-          <w:p>
-            <w:pPr>
-              <w:pStyle w:val="Default"/>
-              <w:cnfStyle w:val="100000000000"/>
-              <w:rPr>
-                <w:color w:val="FFFFFF" w:themeColor="background1"/>
-              </w:rPr>
-            </w:pPr>
-            <w:r>
-              <w:rPr>
-                <w:color w:val="FFFFFF" w:themeColor="background1"/>
-              </w:rPr>
-              <w:t>Dátum</w:t>
-            </w:r>
-          </w:p>
-        </w:tc>
-        <w:tc>
-          <w:tcPr>
-            <w:tcW w:w="5670" w:type="dxa"/>
-            <w:shd w:val="clear" w:color="auto" w:fill="808080" w:themeFill="background1" w:themeFillShade="80"/>
-            <w:vAlign w:val="center"/>
-          </w:tcPr>
-          <w:p>
-            <w:pPr>
-              <w:pStyle w:val="Default"/>
-              <w:cnfStyle w:val="100000000000"/>
-              <w:rPr>
-                <w:color w:val="FFFFFF" w:themeColor="background1"/>
-              </w:rPr>
-            </w:pPr>
-            <w:r>
-              <w:rPr>
-                <w:color w:val="FFFFFF" w:themeColor="background1"/>
-              </w:rPr>
-              <w:t>Dôvod zmeny</w:t>
-            </w:r>
-          </w:p>
-        </w:tc>
-        <w:tc>
-          <w:tcPr>
-            <w:tcW w:w="1276" w:type="dxa"/>
-            <w:shd w:val="clear" w:color="auto" w:fill="808080" w:themeFill="background1" w:themeFillShade="80"/>
-            <w:vAlign w:val="center"/>
-          </w:tcPr>
-          <w:p>
-            <w:pPr>
-              <w:pStyle w:val="Default"/>
-              <w:cnfStyle w:val="100000000000"/>
-              <w:rPr>
-                <w:color w:val="FFFFFF" w:themeColor="background1"/>
-              </w:rPr>
-            </w:pPr>
-            <w:r>
-              <w:rPr>
-                <w:color w:val="FFFFFF" w:themeColor="background1"/>
-              </w:rPr>
-              <w:t>Autor</w:t>
-            </w:r>
-          </w:p>
-        </w:tc>
-      </w:tr>
-      <w:tr>
-        <w:tc>
-          <w:tcPr>
-            <w:cnfStyle w:val="001000000000"/>
-            <w:tcW w:w="993" w:type="dxa"/>
-            <w:shd w:val="clear" w:color="auto" w:fill="F2F2F2" w:themeFill="background1" w:themeFillShade="F2"/>
-          </w:tcPr>
-          <w:p>
-            <w:pPr>
-              <w:pStyle w:val="Default"/>
-              <w:rPr>
-                <w:sz w:val="22"/>
-              </w:rPr>
-            </w:pPr>
-            <w:r>
-              <w:rPr>
-                <w:sz w:val="22"/>
-              </w:rPr>
-              <w:t>0.1</w:t>
-            </w:r>
-          </w:p>
-        </w:tc>
-        <w:tc>
-          <w:tcPr>
-            <w:tcW w:w="1275" w:type="dxa"/>
-            <w:shd w:val="clear" w:color="auto" w:fill="F2F2F2" w:themeFill="background1" w:themeFillShade="F2"/>
-          </w:tcPr>
-          <w:p>
-            <w:pPr>
-              <w:pStyle w:val="Default"/>
-              <w:cnfStyle w:val="000000000000"/>
-              <w:rPr>
-                <w:b w:val="0"/>
-                <w:sz w:val="22"/>
-              </w:rPr>
-            </w:pPr>
-            <w:r>
-              <w:rPr>
-                <w:b w:val="0"/>
-                <w:sz w:val="22"/>
-              </w:rPr>
-              <w:t>02.10</w:t>
+                <w:rStyle w:val="Hypertextovprepojenie"/>
+                <w:noProof/>
+              </w:rPr>
+              <w:t>1 Úvod</w:t>
             </w:r>
             <w:r>
               <w:rPr>
-                <w:b w:val="0"/>
-                <w:sz w:val="22"/>
-              </w:rPr>
-              <w:t>. 2011</w:t>
+                <w:noProof/>
+                <w:webHidden/>
+              </w:rPr>
+              <w:tab/>
             </w:r>
-          </w:p>
-        </w:tc>
-        <w:tc>
-          <w:tcPr>
-            <w:tcW w:w="5670" w:type="dxa"/>
-            <w:shd w:val="clear" w:color="auto" w:fill="F2F2F2" w:themeFill="background1" w:themeFillShade="F2"/>
-          </w:tcPr>
-          <w:p>
-            <w:pPr>
-              <w:pStyle w:val="Default"/>
-              <w:tabs>
-                <w:tab w:val="left" w:pos="664"/>
-              </w:tabs>
-              <w:cnfStyle w:val="000000000000"/>
-              <w:rPr>
-                <w:b w:val="0"/>
-                <w:sz w:val="22"/>
-              </w:rPr>
-            </w:pPr>
             <w:r>
               <w:rPr>
-                <w:b w:val="0"/>
-                <w:sz w:val="22"/>
-              </w:rPr>
-              <w:t xml:space="preserve"> Vytvorenie kostry dokumentácie </w:t>
+                <w:noProof/>
+                <w:webHidden/>
+              </w:rPr>
+              <w:fldChar w:fldCharType="begin"/>
             </w:r>
-          </w:p>
-        </w:tc>
-        <w:tc>
-          <w:tcPr>
-            <w:tcW w:w="1276" w:type="dxa"/>
-            <w:shd w:val="clear" w:color="auto" w:fill="F2F2F2" w:themeFill="background1" w:themeFillShade="F2"/>
-          </w:tcPr>
-          <w:p>
-            <w:pPr>
-              <w:pStyle w:val="Default"/>
-              <w:tabs>
-                <w:tab w:val="left" w:pos="664"/>
-              </w:tabs>
-              <w:cnfStyle w:val="000000000000"/>
-              <w:rPr>
-                <w:b w:val="0"/>
-                <w:sz w:val="22"/>
-              </w:rPr>
-            </w:pPr>
             <w:r>
               <w:rPr>
-                <w:b w:val="0"/>
-                <w:sz w:val="22"/>
-              </w:rPr>
-              <w:t>Jozef K.</w:t>
+                <w:noProof/>
+                <w:webHidden/>
+              </w:rPr>
+              <w:instrText xml:space="preserve"> PAGEREF _Toc307486996 \h </w:instrText>
             </w:r>
-          </w:p>
-        </w:tc>
-      </w:tr>
-      <w:tr>
-        <w:tc>
-          <w:tcPr>
-            <w:cnfStyle w:val="001000000000"/>
-            <w:tcW w:w="993" w:type="dxa"/>
-            <w:shd w:val="clear" w:color="auto" w:fill="D9D9D9" w:themeFill="background1" w:themeFillShade="D9"/>
-          </w:tcPr>
-          <w:p>
-            <w:pPr>
-              <w:pStyle w:val="Default"/>
-              <w:rPr>
-                <w:sz w:val="22"/>
-              </w:rPr>
-            </w:pPr>
             <w:r>
               <w:rPr>
-                <w:sz w:val="22"/>
-              </w:rPr>
-              <w:t>0.2</w:t>
+                <w:noProof/>
+                <w:webHidden/>
+              </w:rPr>
             </w:r>
-          </w:p>
-        </w:tc>
-        <w:tc>
-          <w:tcPr>
-            <w:tcW w:w="1275" w:type="dxa"/>
-            <w:shd w:val="clear" w:color="auto" w:fill="D9D9D9" w:themeFill="background1" w:themeFillShade="D9"/>
-          </w:tcPr>
-          <w:p>
-            <w:pPr>
-              <w:pStyle w:val="Default"/>
-              <w:cnfStyle w:val="000000000000"/>
-              <w:rPr>
-                <w:b w:val="0"/>
-                <w:sz w:val="22"/>
-              </w:rPr>
-            </w:pPr>
             <w:r>
               <w:rPr>
-                <w:b w:val="0"/>
-                <w:sz w:val="22"/>
-              </w:rPr>
-              <w:t xml:space="preserve"> </w:t>
+                <w:noProof/>
+                <w:webHidden/>
+              </w:rPr>
+              <w:fldChar w:fldCharType="separate"/>
             </w:r>
-          </w:p>
-        </w:tc>
-        <w:tc>
-          <w:tcPr>
-            <w:tcW w:w="5670" w:type="dxa"/>
-            <w:shd w:val="clear" w:color="auto" w:fill="D9D9D9" w:themeFill="background1" w:themeFillShade="D9"/>
-          </w:tcPr>
-          <w:p>
-            <w:pPr>
-              <w:pStyle w:val="Default"/>
-              <w:cnfStyle w:val="000000000000"/>
-              <w:rPr>
-                <w:b w:val="0"/>
-                <w:sz w:val="22"/>
-              </w:rPr>
-            </w:pPr>
             <w:r>
               <w:rPr>
-                <w:b w:val="0"/>
-                <w:sz w:val="22"/>
-              </w:rPr>
-              <w:t xml:space="preserve">    </w:t>
+                <w:noProof/>
+                <w:webHidden/>
+              </w:rPr>
+              <w:t>5</w:t>
             </w:r>
-          </w:p>
-        </w:tc>
-        <w:tc>
-          <w:tcPr>
-            <w:tcW w:w="1276" w:type="dxa"/>
-            <w:shd w:val="clear" w:color="auto" w:fill="D9D9D9" w:themeFill="background1" w:themeFillShade="D9"/>
-          </w:tcPr>
-          <w:p>
-            <w:pPr>
-              <w:pStyle w:val="Default"/>
-              <w:cnfStyle w:val="000000000000"/>
-              <w:rPr>
-                <w:b w:val="0"/>
-                <w:sz w:val="22"/>
-              </w:rPr>
-            </w:pPr>
-          </w:p>
-        </w:tc>
-      </w:tr>
-      <w:tr>
-        <w:tc>
-          <w:tcPr>
-            <w:cnfStyle w:val="001000000000"/>
-            <w:tcW w:w="993" w:type="dxa"/>
-            <w:shd w:val="clear" w:color="auto" w:fill="F2F2F2" w:themeFill="background1" w:themeFillShade="F2"/>
-          </w:tcPr>
-          <w:p>
-            <w:pPr>
-              <w:pStyle w:val="Default"/>
-              <w:rPr>
-                <w:sz w:val="22"/>
-              </w:rPr>
-            </w:pPr>
             <w:r>
               <w:rPr>
-                <w:sz w:val="22"/>
-              </w:rPr>
-              <w:t>0.3</w:t>
+                <w:noProof/>
+                <w:webHidden/>
+              </w:rPr>
+              <w:fldChar w:fldCharType="end"/>
             </w:r>
-          </w:p>
-        </w:tc>
-        <w:tc>
-          <w:tcPr>
-            <w:tcW w:w="1275" w:type="dxa"/>
-            <w:shd w:val="clear" w:color="auto" w:fill="F2F2F2" w:themeFill="background1" w:themeFillShade="F2"/>
-          </w:tcPr>
-          <w:p>
-            <w:pPr>
-              <w:pStyle w:val="Default"/>
-              <w:cnfStyle w:val="000000000000"/>
-              <w:rPr>
-                <w:b w:val="0"/>
-                <w:sz w:val="22"/>
-              </w:rPr>
-            </w:pPr>
+          </w:hyperlink>
+        </w:p>
+        <w:p>
+          <w:pPr>
+            <w:pStyle w:val="Obsah2"/>
+            <w:tabs>
+              <w:tab w:val="left" w:pos="880"/>
+              <w:tab w:val="right" w:leader="dot" w:pos="9062"/>
+            </w:tabs>
+            <w:rPr>
+              <w:noProof/>
+            </w:rPr>
+          </w:pPr>
+          <w:hyperlink w:anchor="_Toc307486997" w:history="1">
             <w:r>
               <w:rPr>
-                <w:b w:val="0"/>
-                <w:sz w:val="22"/>
-              </w:rPr>
-              <w:t xml:space="preserve">  </w:t>
+                <w:rStyle w:val="Hypertextovprepojenie"/>
+                <w:noProof/>
+              </w:rPr>
+              <w:t>1.1</w:t>
             </w:r>
-          </w:p>
-        </w:tc>
-        <w:tc>
-          <w:tcPr>
-            <w:tcW w:w="5670" w:type="dxa"/>
-            <w:shd w:val="clear" w:color="auto" w:fill="F2F2F2" w:themeFill="background1" w:themeFillShade="F2"/>
-          </w:tcPr>
-          <w:p>
-            <w:pPr>
-              <w:pStyle w:val="Default"/>
-              <w:cnfStyle w:val="000000000000"/>
-              <w:rPr>
-                <w:b w:val="0"/>
-                <w:sz w:val="22"/>
-              </w:rPr>
-            </w:pPr>
             <w:r>
               <w:rPr>
-                <w:b w:val="0"/>
-                <w:sz w:val="22"/>
-              </w:rPr>
-              <w:t xml:space="preserve"> </w:t>
+                <w:noProof/>
+              </w:rPr>
+              <w:tab/>
             </w:r>
-          </w:p>
-        </w:tc>
-        <w:tc>
-          <w:tcPr>
-            <w:tcW w:w="1276" w:type="dxa"/>
-            <w:shd w:val="clear" w:color="auto" w:fill="F2F2F2" w:themeFill="background1" w:themeFillShade="F2"/>
-          </w:tcPr>
-          <w:p>
-            <w:pPr>
-              <w:pStyle w:val="Default"/>
-              <w:cnfStyle w:val="000000000000"/>
-              <w:rPr>
-                <w:b w:val="0"/>
-                <w:sz w:val="22"/>
-              </w:rPr>
-            </w:pPr>
-          </w:p>
-        </w:tc>
-      </w:tr>
-      <w:tr>
-        <w:tc>
-          <w:tcPr>
-            <w:cnfStyle w:val="001000000000"/>
-            <w:tcW w:w="993" w:type="dxa"/>
-            <w:shd w:val="clear" w:color="auto" w:fill="D9D9D9" w:themeFill="background1" w:themeFillShade="D9"/>
-          </w:tcPr>
-          <w:p>
-            <w:pPr>
-              <w:pStyle w:val="Default"/>
-              <w:rPr>
-                <w:sz w:val="22"/>
-              </w:rPr>
-            </w:pPr>
             <w:r>
               <w:rPr>
-                <w:sz w:val="22"/>
-              </w:rPr>
-              <w:t>0.4</w:t>
+                <w:rStyle w:val="Hypertextovprepojenie"/>
+                <w:noProof/>
+              </w:rPr>
+              <w:t>Prehľad dokumentu</w:t>
             </w:r>
-          </w:p>
-        </w:tc>
-        <w:tc>
-          <w:tcPr>
-            <w:tcW w:w="1275" w:type="dxa"/>
-            <w:shd w:val="clear" w:color="auto" w:fill="D9D9D9" w:themeFill="background1" w:themeFillShade="D9"/>
-          </w:tcPr>
-          <w:p>
-            <w:pPr>
-              <w:pStyle w:val="Default"/>
-              <w:cnfStyle w:val="000000000000"/>
-              <w:rPr>
-                <w:b w:val="0"/>
-                <w:sz w:val="22"/>
-              </w:rPr>
-            </w:pPr>
             <w:r>
               <w:rPr>
-                <w:b w:val="0"/>
-                <w:sz w:val="22"/>
-              </w:rPr>
-              <w:t xml:space="preserve"> </w:t>
+                <w:noProof/>
+                <w:webHidden/>
+              </w:rPr>
+              <w:tab/>
             </w:r>
-          </w:p>
-        </w:tc>
-        <w:tc>
-          <w:tcPr>
-            <w:tcW w:w="5670" w:type="dxa"/>
-            <w:shd w:val="clear" w:color="auto" w:fill="D9D9D9" w:themeFill="background1" w:themeFillShade="D9"/>
-          </w:tcPr>
-          <w:p>
-            <w:pPr>
-              <w:pStyle w:val="Default"/>
-              <w:cnfStyle w:val="000000000000"/>
-              <w:rPr>
-                <w:sz w:val="22"/>
-              </w:rPr>
-            </w:pPr>
             <w:r>
               <w:rPr>
-                <w:b w:val="0"/>
-                <w:sz w:val="22"/>
-              </w:rPr>
-              <w:t xml:space="preserve"> </w:t>
+                <w:noProof/>
+                <w:webHidden/>
+              </w:rPr>
+              <w:fldChar w:fldCharType="begin"/>
             </w:r>
-          </w:p>
-        </w:tc>
-        <w:tc>
-          <w:tcPr>
-            <w:tcW w:w="1276" w:type="dxa"/>
-            <w:shd w:val="clear" w:color="auto" w:fill="D9D9D9" w:themeFill="background1" w:themeFillShade="D9"/>
-          </w:tcPr>
-          <w:p>
-            <w:pPr>
-              <w:pStyle w:val="Default"/>
-              <w:cnfStyle w:val="000000000000"/>
-              <w:rPr>
-                <w:b w:val="0"/>
-                <w:sz w:val="22"/>
-              </w:rPr>
-            </w:pPr>
-          </w:p>
-        </w:tc>
-      </w:tr>
-      <w:tr>
-        <w:tc>
-          <w:tcPr>
-            <w:cnfStyle w:val="001000000000"/>
-            <w:tcW w:w="993" w:type="dxa"/>
-            <w:shd w:val="clear" w:color="auto" w:fill="F2F2F2" w:themeFill="background1" w:themeFillShade="F2"/>
-          </w:tcPr>
-          <w:p>
-            <w:pPr>
-              <w:pStyle w:val="Default"/>
-              <w:rPr>
-                <w:sz w:val="22"/>
-              </w:rPr>
-            </w:pPr>
             <w:r>
               <w:rPr>
-                <w:sz w:val="22"/>
-              </w:rPr>
-              <w:t>0.5</w:t>
+                <w:noProof/>
+                <w:webHidden/>
+              </w:rPr>
+              <w:instrText xml:space="preserve"> PAGEREF _Toc307486997 \h </w:instrText>
             </w:r>
-          </w:p>
-        </w:tc>
-        <w:tc>
-          <w:tcPr>
-            <w:tcW w:w="1275" w:type="dxa"/>
-            <w:shd w:val="clear" w:color="auto" w:fill="F2F2F2" w:themeFill="background1" w:themeFillShade="F2"/>
-          </w:tcPr>
-          <w:p>
-            <w:pPr>
-              <w:pStyle w:val="Default"/>
-              <w:cnfStyle w:val="000000000000"/>
-              <w:rPr>
-                <w:b w:val="0"/>
-                <w:sz w:val="22"/>
-              </w:rPr>
-            </w:pPr>
             <w:r>
               <w:rPr>
-                <w:b w:val="0"/>
-                <w:sz w:val="22"/>
-              </w:rPr>
-              <w:t xml:space="preserve">  </w:t>
+                <w:noProof/>
+                <w:webHidden/>
+              </w:rPr>
             </w:r>
-          </w:p>
-        </w:tc>
-        <w:tc>
-          <w:tcPr>
-            <w:tcW w:w="5670" w:type="dxa"/>
-            <w:shd w:val="clear" w:color="auto" w:fill="F2F2F2" w:themeFill="background1" w:themeFillShade="F2"/>
-          </w:tcPr>
-          <w:p>
-            <w:pPr>
-              <w:pStyle w:val="Default"/>
-              <w:cnfStyle w:val="000000000000"/>
-              <w:rPr>
-                <w:b w:val="0"/>
-                <w:sz w:val="22"/>
-              </w:rPr>
-            </w:pPr>
             <w:r>
               <w:rPr>
-                <w:b w:val="0"/>
-                <w:sz w:val="22"/>
-              </w:rPr>
-              <w:t xml:space="preserve"> </w:t>
+                <w:noProof/>
+                <w:webHidden/>
+              </w:rPr>
+              <w:fldChar w:fldCharType="separate"/>
             </w:r>
-          </w:p>
-        </w:tc>
-        <w:tc>
-          <w:tcPr>
-            <w:tcW w:w="1276" w:type="dxa"/>
-            <w:shd w:val="clear" w:color="auto" w:fill="F2F2F2" w:themeFill="background1" w:themeFillShade="F2"/>
-          </w:tcPr>
-          <w:p>
-            <w:pPr>
-              <w:pStyle w:val="Default"/>
-              <w:cnfStyle w:val="000000000000"/>
-              <w:rPr>
-                <w:b w:val="0"/>
-                <w:sz w:val="22"/>
-              </w:rPr>
-            </w:pPr>
-          </w:p>
-        </w:tc>
-      </w:tr>
-      <w:tr>
-        <w:tc>
-          <w:tcPr>
-            <w:cnfStyle w:val="001000000000"/>
-            <w:tcW w:w="993" w:type="dxa"/>
-            <w:shd w:val="clear" w:color="auto" w:fill="D9D9D9" w:themeFill="background1" w:themeFillShade="D9"/>
-          </w:tcPr>
-          <w:p>
-            <w:pPr>
-              <w:pStyle w:val="Default"/>
-              <w:rPr>
-                <w:sz w:val="22"/>
-              </w:rPr>
-            </w:pPr>
             <w:r>
               <w:rPr>
-                <w:sz w:val="22"/>
-              </w:rPr>
-              <w:t>0.6</w:t>
+                <w:noProof/>
+                <w:webHidden/>
+              </w:rPr>
+              <w:t>5</w:t>
             </w:r>
-          </w:p>
-        </w:tc>
-        <w:tc>
-          <w:tcPr>
-            <w:tcW w:w="1275" w:type="dxa"/>
-            <w:shd w:val="clear" w:color="auto" w:fill="D9D9D9" w:themeFill="background1" w:themeFillShade="D9"/>
-          </w:tcPr>
-          <w:p>
-            <w:pPr>
-              <w:pStyle w:val="Default"/>
-              <w:cnfStyle w:val="000000000000"/>
-              <w:rPr>
-                <w:b w:val="0"/>
-                <w:sz w:val="22"/>
-              </w:rPr>
-            </w:pPr>
             <w:r>
               <w:rPr>
-                <w:b w:val="0"/>
-                <w:sz w:val="22"/>
-              </w:rPr>
-              <w:t xml:space="preserve"> </w:t>
+                <w:noProof/>
+                <w:webHidden/>
+              </w:rPr>
+              <w:fldChar w:fldCharType="end"/>
             </w:r>
-          </w:p>
-        </w:tc>
-        <w:tc>
-          <w:tcPr>
-            <w:tcW w:w="5670" w:type="dxa"/>
-            <w:shd w:val="clear" w:color="auto" w:fill="D9D9D9" w:themeFill="background1" w:themeFillShade="D9"/>
-          </w:tcPr>
-          <w:p>
-            <w:pPr>
-              <w:pStyle w:val="Default"/>
-              <w:cnfStyle w:val="000000000000"/>
-              <w:rPr>
-                <w:b w:val="0"/>
-                <w:sz w:val="22"/>
-              </w:rPr>
-            </w:pPr>
-            <w:r>
-              <w:rPr>
-                <w:b w:val="0"/>
-                <w:sz w:val="22"/>
-              </w:rPr>
-              <w:t xml:space="preserve"> </w:t>
-            </w:r>
-          </w:p>
-        </w:tc>
-        <w:tc>
-          <w:tcPr>
-            <w:tcW w:w="1276" w:type="dxa"/>
-            <w:shd w:val="clear" w:color="auto" w:fill="D9D9D9" w:themeFill="background1" w:themeFillShade="D9"/>
-          </w:tcPr>
-          <w:p>
-            <w:pPr>
-              <w:pStyle w:val="Default"/>
-              <w:cnfStyle w:val="000000000000"/>
-              <w:rPr>
-                <w:b w:val="0"/>
-                <w:sz w:val="22"/>
-              </w:rPr>
-            </w:pPr>
-          </w:p>
-        </w:tc>
-      </w:tr>
-      <w:tr>
-        <w:tc>
-          <w:tcPr>
-            <w:cnfStyle w:val="001000000000"/>
-            <w:tcW w:w="993" w:type="dxa"/>
-            <w:shd w:val="clear" w:color="auto" w:fill="F2F2F2" w:themeFill="background1" w:themeFillShade="F2"/>
-          </w:tcPr>
-          <w:p>
-            <w:pPr>
-              <w:pStyle w:val="Default"/>
-              <w:rPr>
-                <w:sz w:val="22"/>
-              </w:rPr>
-            </w:pPr>
-            <w:r>
-              <w:rPr>
-                <w:sz w:val="22"/>
-              </w:rPr>
-              <w:t>0.7</w:t>
-            </w:r>
-          </w:p>
-        </w:tc>
-        <w:tc>
-          <w:tcPr>
-            <w:tcW w:w="1275" w:type="dxa"/>
-            <w:shd w:val="clear" w:color="auto" w:fill="F2F2F2" w:themeFill="background1" w:themeFillShade="F2"/>
-          </w:tcPr>
-          <w:p>
-            <w:pPr>
-              <w:pStyle w:val="Default"/>
-              <w:cnfStyle w:val="000000000000"/>
-              <w:rPr>
-                <w:b w:val="0"/>
-                <w:sz w:val="22"/>
-              </w:rPr>
-            </w:pPr>
-            <w:r>
-              <w:rPr>
-                <w:b w:val="0"/>
-                <w:sz w:val="22"/>
-              </w:rPr>
-              <w:t xml:space="preserve"> </w:t>
-            </w:r>
-          </w:p>
-        </w:tc>
-        <w:tc>
-          <w:tcPr>
-            <w:tcW w:w="5670" w:type="dxa"/>
-            <w:shd w:val="clear" w:color="auto" w:fill="F2F2F2" w:themeFill="background1" w:themeFillShade="F2"/>
-          </w:tcPr>
-          <w:p>
-            <w:pPr>
-              <w:pStyle w:val="Default"/>
-              <w:cnfStyle w:val="000000000000"/>
-              <w:rPr>
-                <w:b w:val="0"/>
-                <w:sz w:val="22"/>
-              </w:rPr>
-            </w:pPr>
-            <w:r>
-              <w:rPr>
-                <w:b w:val="0"/>
-                <w:sz w:val="22"/>
-              </w:rPr>
-              <w:t xml:space="preserve"> </w:t>
-            </w:r>
-          </w:p>
-        </w:tc>
-        <w:tc>
-          <w:tcPr>
-            <w:tcW w:w="1276" w:type="dxa"/>
-            <w:shd w:val="clear" w:color="auto" w:fill="F2F2F2" w:themeFill="background1" w:themeFillShade="F2"/>
-          </w:tcPr>
-          <w:p>
-            <w:pPr>
-              <w:pStyle w:val="Default"/>
-              <w:cnfStyle w:val="000000000000"/>
-              <w:rPr>
-                <w:b w:val="0"/>
-                <w:sz w:val="22"/>
-              </w:rPr>
-            </w:pPr>
-          </w:p>
-        </w:tc>
-      </w:tr>
-    </w:tbl>
+          </w:hyperlink>
+        </w:p>
+        <w:p>
+          <w:r>
+            <w:fldChar w:fldCharType="end"/>
+          </w:r>
+        </w:p>
+      </w:sdtContent>
+    </w:sdt>
+    <w:p/>
     <w:p>
       <w:pPr>
+        <w:tabs>
+          <w:tab w:val="left" w:pos="1230"/>
+        </w:tabs>
+      </w:pPr>
+      <w:r>
+        <w:tab/>
+      </w:r>
+    </w:p>
+    <w:p>
+      <w:r>
+        <w:br w:type="page"/>
+      </w:r>
+    </w:p>
+    <w:p>
+      <w:pPr>
         <w:pStyle w:val="Nadpis1"/>
-      </w:pPr>
+        <w:rPr>
+          <w:rFonts w:ascii="Calibri" w:eastAsia="Times New Roman" w:hAnsi="Calibri" w:cs="Calibri"/>
+          <w:lang w:eastAsia="sk-SK"/>
+        </w:rPr>
+      </w:pPr>
+      <w:bookmarkStart w:id="0" w:name="_Toc307486996"/>
+      <w:r>
+        <w:lastRenderedPageBreak/>
+        <w:t>1 Úvod</w:t>
+      </w:r>
+      <w:bookmarkEnd w:id="0"/>
       <w:r>
         <w:t xml:space="preserve"> </w:t>
+      </w:r>
+    </w:p>
+    <w:p>
+      <w:pPr>
+        <w:rPr>
+          <w:rFonts w:eastAsia="Calibri" w:cs="Times New Roman"/>
+        </w:rPr>
+      </w:pPr>
+      <w:r>
+        <w:rPr>
+          <w:rFonts w:eastAsia="Calibri" w:cs="Times New Roman"/>
+        </w:rPr>
+        <w:t>Fffffffffffffffffffffffffffffffffffffffffffffffffffffffffffffffffffffffffffffffffffffffffffffffffffffffffffffffffffffffffffffffffff.</w:t>
+      </w:r>
+    </w:p>
+    <w:p>
+      <w:pPr>
+        <w:pStyle w:val="Nadpis2"/>
+        <w:numPr>
+          <w:ilvl w:val="1"/>
+          <w:numId w:val="5"/>
+        </w:numPr>
+      </w:pPr>
+      <w:bookmarkStart w:id="1" w:name="_Toc307486997"/>
+      <w:r>
+        <w:t>Prehľad dokumentu</w:t>
+      </w:r>
+      <w:bookmarkEnd w:id="1"/>
+    </w:p>
+    <w:p>
+      <w:r>
+        <w:t>Fffffffffffffffffffffffffffffffffffffffffffffffffffffffffffffffffffffffffffffffffffffffffffffffffffffffffffffffffffffffffffffffffffff.</w:t>
       </w:r>
     </w:p>
     <w:p/>
-    <w:p/>
     <w:p>
       <w:pPr>
-        <w:tabs>
-          <w:tab w:val="left" w:pos="1230"/>
-        </w:tabs>
-      </w:pPr>
-      <w:r>
-        <w:tab/>
-      </w:r>
-    </w:p>
-    <w:p>
-      <w:r>
-        <w:br w:type="page"/>
-      </w:r>
-    </w:p>
-    <w:p>
-      <w:pPr>
-        <w:tabs>
-          <w:tab w:val="left" w:pos="1230"/>
-        </w:tabs>
-      </w:pPr>
-    </w:p>
-    <w:p>
-      <w:r>
+        <w:spacing w:line="276" w:lineRule="auto"/>
+        <w:jc w:val="left"/>
         <w:rPr>
           <w:rFonts w:ascii="Calibri" w:eastAsia="Times New Roman" w:hAnsi="Calibri" w:cs="Calibri"/>
           <w:b/>
           <w:bCs/>
-          <w:lang w:eastAsia="sk-SK"/>
-        </w:rPr>
-        <w:t xml:space="preserve"> </w:t>
+          <w:sz w:val="22"/>
+          <w:lang w:eastAsia="sk-SK"/>
+        </w:rPr>
+      </w:pPr>
+      <w:r>
+        <w:rPr>
+          <w:rFonts w:ascii="Calibri" w:eastAsia="Times New Roman" w:hAnsi="Calibri" w:cs="Calibri"/>
+          <w:b/>
+          <w:bCs/>
+          <w:sz w:val="22"/>
+          <w:lang w:eastAsia="sk-SK"/>
+        </w:rPr>
+        <w:br w:type="page"/>
       </w:r>
     </w:p>
+    <w:p>
+      <w:pPr>
+        <w:spacing w:after="0" w:line="240" w:lineRule="auto"/>
+        <w:jc w:val="left"/>
+        <w:rPr>
+          <w:rFonts w:ascii="Calibri" w:eastAsia="Times New Roman" w:hAnsi="Calibri" w:cs="Calibri"/>
+          <w:sz w:val="22"/>
+          <w:lang w:eastAsia="sk-SK"/>
+        </w:rPr>
+      </w:pPr>
+      <w:r>
+        <w:rPr>
+          <w:rFonts w:ascii="Calibri" w:eastAsia="Times New Roman" w:hAnsi="Calibri" w:cs="Calibri"/>
+          <w:b/>
+          <w:bCs/>
+          <w:sz w:val="22"/>
+          <w:lang w:eastAsia="sk-SK"/>
+        </w:rPr>
+        <w:lastRenderedPageBreak/>
+        <w:t>Inkrementálny a iteratívny vývoj</w:t>
+      </w:r>
+    </w:p>
+    <w:p>
+      <w:pPr>
+        <w:numPr>
+          <w:ilvl w:val="0"/>
+          <w:numId w:val="6"/>
+        </w:numPr>
+        <w:spacing w:after="0" w:line="240" w:lineRule="auto"/>
+        <w:ind w:left="540"/>
+        <w:jc w:val="left"/>
+        <w:textAlignment w:val="center"/>
+        <w:rPr>
+          <w:rFonts w:eastAsia="Times New Roman" w:cs="Times New Roman"/>
+          <w:szCs w:val="24"/>
+          <w:lang w:eastAsia="sk-SK"/>
+        </w:rPr>
+      </w:pPr>
+      <w:r>
+        <w:rPr>
+          <w:rFonts w:ascii="Calibri" w:eastAsia="Times New Roman" w:hAnsi="Calibri" w:cs="Calibri"/>
+          <w:sz w:val="22"/>
+          <w:lang w:eastAsia="sk-SK"/>
+        </w:rPr>
+        <w:t xml:space="preserve">Analýza, špecifikácia požiadaviek a hrubý návrh (zimný semester) </w:t>
+      </w:r>
+    </w:p>
+    <w:p>
+      <w:pPr>
+        <w:numPr>
+          <w:ilvl w:val="1"/>
+          <w:numId w:val="6"/>
+        </w:numPr>
+        <w:spacing w:after="0" w:line="240" w:lineRule="auto"/>
+        <w:ind w:left="1080"/>
+        <w:jc w:val="left"/>
+        <w:textAlignment w:val="center"/>
+        <w:rPr>
+          <w:rFonts w:eastAsia="Times New Roman" w:cs="Times New Roman"/>
+          <w:szCs w:val="24"/>
+          <w:lang w:eastAsia="sk-SK"/>
+        </w:rPr>
+      </w:pPr>
+      <w:r>
+        <w:rPr>
+          <w:rFonts w:ascii="Calibri" w:eastAsia="Times New Roman" w:hAnsi="Calibri" w:cs="Calibri"/>
+          <w:i/>
+          <w:iCs/>
+          <w:sz w:val="22"/>
+          <w:lang w:eastAsia="sk-SK"/>
+        </w:rPr>
+        <w:t>Úvod - o čom je tento dokument, ciele, ohraničenia.</w:t>
+      </w:r>
+    </w:p>
+    <w:p>
+      <w:pPr>
+        <w:numPr>
+          <w:ilvl w:val="1"/>
+          <w:numId w:val="6"/>
+        </w:numPr>
+        <w:spacing w:after="0" w:line="240" w:lineRule="auto"/>
+        <w:ind w:left="1080"/>
+        <w:jc w:val="left"/>
+        <w:textAlignment w:val="center"/>
+        <w:rPr>
+          <w:rFonts w:eastAsia="Times New Roman" w:cs="Times New Roman"/>
+          <w:szCs w:val="24"/>
+          <w:lang w:eastAsia="sk-SK"/>
+        </w:rPr>
+      </w:pPr>
+      <w:r>
+        <w:rPr>
+          <w:rFonts w:ascii="Calibri" w:eastAsia="Times New Roman" w:hAnsi="Calibri" w:cs="Calibri"/>
+          <w:i/>
+          <w:iCs/>
+          <w:sz w:val="22"/>
+          <w:lang w:eastAsia="sk-SK"/>
+        </w:rPr>
+        <w:t>Analýza problému a špecifikácia riešenia</w:t>
+      </w:r>
+      <w:r>
+        <w:rPr>
+          <w:rFonts w:ascii="Calibri" w:eastAsia="Times New Roman" w:hAnsi="Calibri" w:cs="Calibri"/>
+          <w:i/>
+          <w:iCs/>
+          <w:sz w:val="22"/>
+          <w:lang w:eastAsia="sk-SK"/>
+        </w:rPr>
+        <w:br/>
+      </w:r>
+      <w:r>
+        <w:rPr>
+          <w:rFonts w:ascii="Calibri" w:eastAsia="Times New Roman" w:hAnsi="Calibri" w:cs="Calibri"/>
+          <w:sz w:val="22"/>
+          <w:lang w:eastAsia="sk-SK"/>
+        </w:rPr>
+        <w:t>(pre tvorbu softvérového systému typicky zahŕňa tieto časti: Kontext systému, Špecifikácia funkcií systému (určí sa aj priorita pre jednotlivé funkcie), Špecifikácia údajov v systéme, Špecifikácia správania systému)</w:t>
+      </w:r>
+    </w:p>
+    <w:p>
+      <w:pPr>
+        <w:numPr>
+          <w:ilvl w:val="1"/>
+          <w:numId w:val="6"/>
+        </w:numPr>
+        <w:spacing w:after="0" w:line="240" w:lineRule="auto"/>
+        <w:ind w:left="1080"/>
+        <w:jc w:val="left"/>
+        <w:textAlignment w:val="center"/>
+        <w:rPr>
+          <w:rFonts w:eastAsia="Times New Roman" w:cs="Times New Roman"/>
+          <w:szCs w:val="24"/>
+          <w:lang w:eastAsia="sk-SK"/>
+        </w:rPr>
+      </w:pPr>
+      <w:r>
+        <w:rPr>
+          <w:rFonts w:ascii="Calibri" w:eastAsia="Times New Roman" w:hAnsi="Calibri" w:cs="Calibri"/>
+          <w:i/>
+          <w:iCs/>
+          <w:sz w:val="22"/>
+          <w:lang w:eastAsia="sk-SK"/>
+        </w:rPr>
+        <w:t>Hrubý návrh riešenia</w:t>
+      </w:r>
+    </w:p>
+    <w:p>
+      <w:pPr>
+        <w:numPr>
+          <w:ilvl w:val="1"/>
+          <w:numId w:val="6"/>
+        </w:numPr>
+        <w:spacing w:after="0" w:line="240" w:lineRule="auto"/>
+        <w:ind w:left="1080"/>
+        <w:jc w:val="left"/>
+        <w:textAlignment w:val="center"/>
+        <w:rPr>
+          <w:rFonts w:eastAsia="Times New Roman" w:cs="Times New Roman"/>
+          <w:szCs w:val="24"/>
+          <w:lang w:eastAsia="sk-SK"/>
+        </w:rPr>
+      </w:pPr>
+      <w:r>
+        <w:rPr>
+          <w:rFonts w:ascii="Calibri" w:eastAsia="Times New Roman" w:hAnsi="Calibri" w:cs="Calibri"/>
+          <w:i/>
+          <w:iCs/>
+          <w:sz w:val="22"/>
+          <w:lang w:eastAsia="sk-SK"/>
+        </w:rPr>
+        <w:t>Ďalšie požiadavky a ohraničenia</w:t>
+      </w:r>
+    </w:p>
+    <w:p>
+      <w:pPr>
+        <w:numPr>
+          <w:ilvl w:val="0"/>
+          <w:numId w:val="7"/>
+        </w:numPr>
+        <w:spacing w:after="0" w:line="240" w:lineRule="auto"/>
+        <w:ind w:left="540"/>
+        <w:jc w:val="left"/>
+        <w:textAlignment w:val="center"/>
+        <w:rPr>
+          <w:rFonts w:eastAsia="Times New Roman" w:cs="Times New Roman"/>
+          <w:szCs w:val="24"/>
+          <w:lang w:eastAsia="sk-SK"/>
+        </w:rPr>
+      </w:pPr>
+      <w:r>
+        <w:rPr>
+          <w:rFonts w:ascii="Calibri" w:eastAsia="Times New Roman" w:hAnsi="Calibri" w:cs="Calibri"/>
+          <w:sz w:val="22"/>
+          <w:lang w:eastAsia="sk-SK"/>
+        </w:rPr>
+        <w:t xml:space="preserve">Prototyp (zimný semester) </w:t>
+      </w:r>
+    </w:p>
+    <w:p>
+      <w:pPr>
+        <w:numPr>
+          <w:ilvl w:val="1"/>
+          <w:numId w:val="7"/>
+        </w:numPr>
+        <w:spacing w:after="0" w:line="240" w:lineRule="auto"/>
+        <w:ind w:left="1080"/>
+        <w:jc w:val="left"/>
+        <w:textAlignment w:val="center"/>
+        <w:rPr>
+          <w:rFonts w:eastAsia="Times New Roman" w:cs="Times New Roman"/>
+          <w:szCs w:val="24"/>
+          <w:lang w:eastAsia="sk-SK"/>
+        </w:rPr>
+      </w:pPr>
+      <w:r>
+        <w:rPr>
+          <w:rFonts w:ascii="Calibri" w:eastAsia="Times New Roman" w:hAnsi="Calibri" w:cs="Calibri"/>
+          <w:sz w:val="22"/>
+          <w:lang w:eastAsia="sk-SK"/>
+        </w:rPr>
+        <w:t xml:space="preserve">Cieľ </w:t>
+      </w:r>
+      <w:proofErr w:type="spellStart"/>
+      <w:r>
+        <w:rPr>
+          <w:rFonts w:ascii="Calibri" w:eastAsia="Times New Roman" w:hAnsi="Calibri" w:cs="Calibri"/>
+          <w:sz w:val="22"/>
+          <w:lang w:eastAsia="sk-SK"/>
+        </w:rPr>
+        <w:t>prototypovania</w:t>
+      </w:r>
+      <w:proofErr w:type="spellEnd"/>
+      <w:r>
+        <w:rPr>
+          <w:rFonts w:ascii="Calibri" w:eastAsia="Times New Roman" w:hAnsi="Calibri" w:cs="Calibri"/>
+          <w:sz w:val="22"/>
+          <w:lang w:eastAsia="sk-SK"/>
+        </w:rPr>
+        <w:t>, dosiahnuté výsledky</w:t>
+      </w:r>
+    </w:p>
+    <w:p>
+      <w:pPr>
+        <w:numPr>
+          <w:ilvl w:val="1"/>
+          <w:numId w:val="7"/>
+        </w:numPr>
+        <w:spacing w:after="0" w:line="240" w:lineRule="auto"/>
+        <w:ind w:left="1080"/>
+        <w:jc w:val="left"/>
+        <w:textAlignment w:val="center"/>
+        <w:rPr>
+          <w:rFonts w:eastAsia="Times New Roman" w:cs="Times New Roman"/>
+          <w:szCs w:val="24"/>
+          <w:lang w:eastAsia="sk-SK"/>
+        </w:rPr>
+      </w:pPr>
+      <w:r>
+        <w:rPr>
+          <w:rFonts w:ascii="Calibri" w:eastAsia="Times New Roman" w:hAnsi="Calibri" w:cs="Calibri"/>
+          <w:sz w:val="22"/>
+          <w:lang w:eastAsia="sk-SK"/>
+        </w:rPr>
+        <w:t>Podľa dohody s pedagógom, odporúča sa používateľská príručka (pre celý systém)</w:t>
+      </w:r>
+    </w:p>
+    <w:p>
+      <w:pPr>
+        <w:numPr>
+          <w:ilvl w:val="0"/>
+          <w:numId w:val="8"/>
+        </w:numPr>
+        <w:spacing w:after="0" w:line="240" w:lineRule="auto"/>
+        <w:ind w:left="540"/>
+        <w:jc w:val="left"/>
+        <w:textAlignment w:val="center"/>
+        <w:rPr>
+          <w:rFonts w:eastAsia="Times New Roman" w:cs="Times New Roman"/>
+          <w:szCs w:val="24"/>
+          <w:lang w:eastAsia="sk-SK"/>
+        </w:rPr>
+      </w:pPr>
+      <w:r>
+        <w:rPr>
+          <w:rFonts w:ascii="Calibri" w:eastAsia="Times New Roman" w:hAnsi="Calibri" w:cs="Calibri"/>
+          <w:sz w:val="22"/>
+          <w:lang w:eastAsia="sk-SK"/>
+        </w:rPr>
+        <w:t xml:space="preserve">Produkt a dokumentácia k produktu (letný semester) </w:t>
+      </w:r>
+    </w:p>
+    <w:p>
+      <w:pPr>
+        <w:numPr>
+          <w:ilvl w:val="1"/>
+          <w:numId w:val="8"/>
+        </w:numPr>
+        <w:spacing w:after="0" w:line="240" w:lineRule="auto"/>
+        <w:ind w:left="1080"/>
+        <w:jc w:val="left"/>
+        <w:textAlignment w:val="center"/>
+        <w:rPr>
+          <w:rFonts w:eastAsia="Times New Roman" w:cs="Times New Roman"/>
+          <w:szCs w:val="24"/>
+          <w:lang w:eastAsia="sk-SK"/>
+        </w:rPr>
+      </w:pPr>
+      <w:r>
+        <w:rPr>
+          <w:rFonts w:ascii="Calibri" w:eastAsia="Times New Roman" w:hAnsi="Calibri" w:cs="Calibri"/>
+          <w:sz w:val="22"/>
+          <w:lang w:eastAsia="sk-SK"/>
+        </w:rPr>
+        <w:t xml:space="preserve">Stanoví sa podľa povahy projektu. Štandardne zahŕňa tieto časti: </w:t>
+      </w:r>
+    </w:p>
+    <w:p>
+      <w:pPr>
+        <w:numPr>
+          <w:ilvl w:val="2"/>
+          <w:numId w:val="8"/>
+        </w:numPr>
+        <w:spacing w:after="0" w:line="240" w:lineRule="auto"/>
+        <w:ind w:left="1620"/>
+        <w:jc w:val="left"/>
+        <w:textAlignment w:val="center"/>
+        <w:rPr>
+          <w:rFonts w:eastAsia="Times New Roman" w:cs="Times New Roman"/>
+          <w:szCs w:val="24"/>
+          <w:lang w:eastAsia="sk-SK"/>
+        </w:rPr>
+      </w:pPr>
+      <w:r>
+        <w:rPr>
+          <w:rFonts w:ascii="Calibri" w:eastAsia="Times New Roman" w:hAnsi="Calibri" w:cs="Calibri"/>
+          <w:i/>
+          <w:iCs/>
+          <w:sz w:val="22"/>
+          <w:lang w:eastAsia="sk-SK"/>
+        </w:rPr>
+        <w:t>Používateľská príručka</w:t>
+      </w:r>
+    </w:p>
+    <w:p>
+      <w:pPr>
+        <w:numPr>
+          <w:ilvl w:val="2"/>
+          <w:numId w:val="8"/>
+        </w:numPr>
+        <w:spacing w:after="0" w:line="240" w:lineRule="auto"/>
+        <w:ind w:left="1620"/>
+        <w:jc w:val="left"/>
+        <w:textAlignment w:val="center"/>
+        <w:rPr>
+          <w:rFonts w:eastAsia="Times New Roman" w:cs="Times New Roman"/>
+          <w:szCs w:val="24"/>
+          <w:lang w:eastAsia="sk-SK"/>
+        </w:rPr>
+      </w:pPr>
+      <w:r>
+        <w:rPr>
+          <w:rFonts w:ascii="Calibri" w:eastAsia="Times New Roman" w:hAnsi="Calibri" w:cs="Calibri"/>
+          <w:i/>
+          <w:iCs/>
+          <w:sz w:val="22"/>
+          <w:lang w:eastAsia="sk-SK"/>
+        </w:rPr>
+        <w:t>Systémová príručka</w:t>
+      </w:r>
+      <w:r>
+        <w:rPr>
+          <w:rFonts w:ascii="Calibri" w:eastAsia="Times New Roman" w:hAnsi="Calibri" w:cs="Calibri"/>
+          <w:sz w:val="22"/>
+          <w:lang w:eastAsia="sk-SK"/>
+        </w:rPr>
+        <w:t xml:space="preserve"> (spolu s návodom na inštaláciu)</w:t>
+      </w:r>
+    </w:p>
+    <w:p>
+      <w:pPr>
+        <w:numPr>
+          <w:ilvl w:val="0"/>
+          <w:numId w:val="9"/>
+        </w:numPr>
+        <w:spacing w:after="0" w:line="240" w:lineRule="auto"/>
+        <w:ind w:left="540"/>
+        <w:jc w:val="left"/>
+        <w:textAlignment w:val="center"/>
+        <w:rPr>
+          <w:rFonts w:eastAsia="Times New Roman" w:cs="Times New Roman"/>
+          <w:szCs w:val="24"/>
+          <w:lang w:eastAsia="sk-SK"/>
+        </w:rPr>
+      </w:pPr>
+      <w:r>
+        <w:rPr>
+          <w:rFonts w:ascii="Calibri" w:eastAsia="Times New Roman" w:hAnsi="Calibri" w:cs="Calibri"/>
+          <w:sz w:val="22"/>
+          <w:lang w:eastAsia="sk-SK"/>
+        </w:rPr>
+        <w:t xml:space="preserve">Návrh, implementácia a overenie riešenia (letný semester) </w:t>
+      </w:r>
+    </w:p>
+    <w:p>
+      <w:pPr>
+        <w:numPr>
+          <w:ilvl w:val="1"/>
+          <w:numId w:val="9"/>
+        </w:numPr>
+        <w:spacing w:after="0" w:line="240" w:lineRule="auto"/>
+        <w:ind w:left="1080"/>
+        <w:jc w:val="left"/>
+        <w:textAlignment w:val="center"/>
+        <w:rPr>
+          <w:rFonts w:eastAsia="Times New Roman" w:cs="Times New Roman"/>
+          <w:szCs w:val="24"/>
+          <w:lang w:eastAsia="sk-SK"/>
+        </w:rPr>
+      </w:pPr>
+      <w:r>
+        <w:rPr>
+          <w:rFonts w:ascii="Calibri" w:eastAsia="Times New Roman" w:hAnsi="Calibri" w:cs="Calibri"/>
+          <w:i/>
+          <w:iCs/>
+          <w:sz w:val="22"/>
+          <w:lang w:eastAsia="sk-SK"/>
+        </w:rPr>
+        <w:t>Zapracovanie nedostatkov špecifikácie a hrubého návrhu</w:t>
+      </w:r>
+    </w:p>
+    <w:p>
+      <w:pPr>
+        <w:numPr>
+          <w:ilvl w:val="1"/>
+          <w:numId w:val="9"/>
+        </w:numPr>
+        <w:spacing w:after="0" w:line="240" w:lineRule="auto"/>
+        <w:ind w:left="1080"/>
+        <w:jc w:val="left"/>
+        <w:textAlignment w:val="center"/>
+        <w:rPr>
+          <w:rFonts w:eastAsia="Times New Roman" w:cs="Times New Roman"/>
+          <w:szCs w:val="24"/>
+          <w:lang w:eastAsia="sk-SK"/>
+        </w:rPr>
+      </w:pPr>
+      <w:r>
+        <w:rPr>
+          <w:rFonts w:ascii="Calibri" w:eastAsia="Times New Roman" w:hAnsi="Calibri" w:cs="Calibri"/>
+          <w:i/>
+          <w:iCs/>
+          <w:sz w:val="22"/>
+          <w:lang w:eastAsia="sk-SK"/>
+        </w:rPr>
+        <w:t>Návrh systému</w:t>
+      </w:r>
+      <w:r>
+        <w:rPr>
+          <w:rFonts w:ascii="Calibri" w:eastAsia="Times New Roman" w:hAnsi="Calibri" w:cs="Calibri"/>
+          <w:i/>
+          <w:iCs/>
+          <w:sz w:val="22"/>
+          <w:lang w:eastAsia="sk-SK"/>
+        </w:rPr>
+        <w:br/>
+      </w:r>
+      <w:r>
+        <w:rPr>
+          <w:rFonts w:ascii="Calibri" w:eastAsia="Times New Roman" w:hAnsi="Calibri" w:cs="Calibri"/>
+          <w:sz w:val="22"/>
+          <w:lang w:eastAsia="sk-SK"/>
+        </w:rPr>
+        <w:t>(pre tvorbu softvérového systému typicky zahŕňa tieto časti: Architektúra systému, Fyzický model údajov systému, Návrh algoritmov spracovania)</w:t>
+      </w:r>
+    </w:p>
+    <w:p>
+      <w:pPr>
+        <w:numPr>
+          <w:ilvl w:val="1"/>
+          <w:numId w:val="9"/>
+        </w:numPr>
+        <w:spacing w:after="0" w:line="240" w:lineRule="auto"/>
+        <w:ind w:left="1080"/>
+        <w:jc w:val="left"/>
+        <w:textAlignment w:val="center"/>
+        <w:rPr>
+          <w:rFonts w:eastAsia="Times New Roman" w:cs="Times New Roman"/>
+          <w:szCs w:val="24"/>
+          <w:lang w:eastAsia="sk-SK"/>
+        </w:rPr>
+      </w:pPr>
+      <w:r>
+        <w:rPr>
+          <w:rFonts w:ascii="Calibri" w:eastAsia="Times New Roman" w:hAnsi="Calibri" w:cs="Calibri"/>
+          <w:i/>
+          <w:iCs/>
+          <w:sz w:val="22"/>
+          <w:lang w:eastAsia="sk-SK"/>
+        </w:rPr>
+        <w:t>Ohraničenia, zmeny špecifikácie, priority riešenia</w:t>
+      </w:r>
+    </w:p>
+    <w:p>
+      <w:pPr>
+        <w:numPr>
+          <w:ilvl w:val="1"/>
+          <w:numId w:val="9"/>
+        </w:numPr>
+        <w:spacing w:after="0" w:line="240" w:lineRule="auto"/>
+        <w:ind w:left="1080"/>
+        <w:jc w:val="left"/>
+        <w:textAlignment w:val="center"/>
+        <w:rPr>
+          <w:rFonts w:eastAsia="Times New Roman" w:cs="Times New Roman"/>
+          <w:szCs w:val="24"/>
+          <w:lang w:eastAsia="sk-SK"/>
+        </w:rPr>
+      </w:pPr>
+      <w:r>
+        <w:rPr>
+          <w:rFonts w:ascii="Calibri" w:eastAsia="Times New Roman" w:hAnsi="Calibri" w:cs="Calibri"/>
+          <w:i/>
+          <w:iCs/>
+          <w:sz w:val="22"/>
+          <w:lang w:eastAsia="sk-SK"/>
+        </w:rPr>
+        <w:t>Výber implementačného jazyka a prostredia</w:t>
+      </w:r>
+    </w:p>
+    <w:p>
+      <w:pPr>
+        <w:numPr>
+          <w:ilvl w:val="1"/>
+          <w:numId w:val="9"/>
+        </w:numPr>
+        <w:spacing w:after="0" w:line="240" w:lineRule="auto"/>
+        <w:ind w:left="1080"/>
+        <w:jc w:val="left"/>
+        <w:textAlignment w:val="center"/>
+        <w:rPr>
+          <w:rFonts w:eastAsia="Times New Roman" w:cs="Times New Roman"/>
+          <w:szCs w:val="24"/>
+          <w:lang w:eastAsia="sk-SK"/>
+        </w:rPr>
+      </w:pPr>
+      <w:r>
+        <w:rPr>
+          <w:rFonts w:ascii="Calibri" w:eastAsia="Times New Roman" w:hAnsi="Calibri" w:cs="Calibri"/>
+          <w:i/>
+          <w:iCs/>
+          <w:sz w:val="22"/>
+          <w:lang w:eastAsia="sk-SK"/>
+        </w:rPr>
+        <w:t>Opis realizácie (implementácie jednotlivých modulov, napr. zaujímavé veci, optimalizácia, doplnenia oproti návrhu,...)</w:t>
+      </w:r>
+    </w:p>
+    <w:p>
+      <w:pPr>
+        <w:numPr>
+          <w:ilvl w:val="1"/>
+          <w:numId w:val="9"/>
+        </w:numPr>
+        <w:spacing w:after="0" w:line="240" w:lineRule="auto"/>
+        <w:ind w:left="1080"/>
+        <w:jc w:val="left"/>
+        <w:textAlignment w:val="center"/>
+        <w:rPr>
+          <w:rFonts w:eastAsia="Times New Roman" w:cs="Times New Roman"/>
+          <w:szCs w:val="24"/>
+          <w:lang w:eastAsia="sk-SK"/>
+        </w:rPr>
+      </w:pPr>
+      <w:r>
+        <w:rPr>
+          <w:rFonts w:ascii="Calibri" w:eastAsia="Times New Roman" w:hAnsi="Calibri" w:cs="Calibri"/>
+          <w:i/>
+          <w:iCs/>
+          <w:sz w:val="22"/>
+          <w:lang w:eastAsia="sk-SK"/>
+        </w:rPr>
+        <w:t>Overenie výsledku (určenie spôsobu overenia výsledku, postup, testovacie údaje, ak sa zmenili oproti návrhu)</w:t>
+      </w:r>
+    </w:p>
+    <w:p>
+      <w:pPr>
+        <w:numPr>
+          <w:ilvl w:val="1"/>
+          <w:numId w:val="9"/>
+        </w:numPr>
+        <w:spacing w:after="0" w:line="240" w:lineRule="auto"/>
+        <w:ind w:left="1080"/>
+        <w:jc w:val="left"/>
+        <w:textAlignment w:val="center"/>
+        <w:rPr>
+          <w:rFonts w:eastAsia="Times New Roman" w:cs="Times New Roman"/>
+          <w:szCs w:val="24"/>
+          <w:lang w:eastAsia="sk-SK"/>
+        </w:rPr>
+      </w:pPr>
+      <w:r>
+        <w:rPr>
+          <w:rFonts w:ascii="Calibri" w:eastAsia="Times New Roman" w:hAnsi="Calibri" w:cs="Calibri"/>
+          <w:i/>
+          <w:iCs/>
+          <w:sz w:val="22"/>
+          <w:lang w:eastAsia="sk-SK"/>
+        </w:rPr>
+        <w:t>Záznam o používaní systému</w:t>
+      </w:r>
+    </w:p>
+    <w:p>
+      <w:pPr>
+        <w:numPr>
+          <w:ilvl w:val="1"/>
+          <w:numId w:val="9"/>
+        </w:numPr>
+        <w:spacing w:after="0" w:line="240" w:lineRule="auto"/>
+        <w:ind w:left="1080"/>
+        <w:jc w:val="left"/>
+        <w:textAlignment w:val="center"/>
+        <w:rPr>
+          <w:rFonts w:eastAsia="Times New Roman" w:cs="Times New Roman"/>
+          <w:szCs w:val="24"/>
+          <w:lang w:eastAsia="sk-SK"/>
+        </w:rPr>
+      </w:pPr>
+      <w:r>
+        <w:rPr>
+          <w:rFonts w:ascii="Calibri" w:eastAsia="Times New Roman" w:hAnsi="Calibri" w:cs="Calibri"/>
+          <w:i/>
+          <w:iCs/>
+          <w:sz w:val="22"/>
+          <w:lang w:eastAsia="sk-SK"/>
+        </w:rPr>
+        <w:t>Čo sme nestihli</w:t>
+      </w:r>
+    </w:p>
+    <w:p>
+      <w:pPr>
+        <w:numPr>
+          <w:ilvl w:val="1"/>
+          <w:numId w:val="9"/>
+        </w:numPr>
+        <w:spacing w:after="0" w:line="240" w:lineRule="auto"/>
+        <w:ind w:left="1080"/>
+        <w:jc w:val="left"/>
+        <w:textAlignment w:val="center"/>
+        <w:rPr>
+          <w:rFonts w:eastAsia="Times New Roman" w:cs="Times New Roman"/>
+          <w:szCs w:val="24"/>
+          <w:lang w:eastAsia="sk-SK"/>
+        </w:rPr>
+      </w:pPr>
+      <w:r>
+        <w:rPr>
+          <w:rFonts w:ascii="Calibri" w:eastAsia="Times New Roman" w:hAnsi="Calibri" w:cs="Calibri"/>
+          <w:i/>
+          <w:iCs/>
+          <w:sz w:val="22"/>
+          <w:lang w:eastAsia="sk-SK"/>
+        </w:rPr>
+        <w:t>Čo sme sa naučili</w:t>
+      </w:r>
+    </w:p>
+    <w:p>
+      <w:pPr>
+        <w:rPr>
+          <w:rFonts w:eastAsia="Calibri" w:cs="Times New Roman"/>
+        </w:rPr>
+      </w:pPr>
+    </w:p>
+    <w:p/>
     <w:p>
       <w:pPr>
         <w:tabs>
@@ -1478,10 +1597,10 @@
     <w:p/>
     <w:p/>
     <w:sectPr>
-      <w:headerReference w:type="default" r:id="rId7"/>
-      <w:footerReference w:type="default" r:id="rId8"/>
-      <w:headerReference w:type="first" r:id="rId9"/>
-      <w:footerReference w:type="first" r:id="rId10"/>
+      <w:headerReference w:type="default" r:id="rId8"/>
+      <w:footerReference w:type="default" r:id="rId9"/>
+      <w:headerReference w:type="first" r:id="rId10"/>
+      <w:footerReference w:type="first" r:id="rId11"/>
       <w:pgSz w:w="11906" w:h="16838"/>
       <w:pgMar w:top="1417" w:right="1417" w:bottom="1417" w:left="1417" w:header="708" w:footer="708" w:gutter="0"/>
       <w:cols w:space="708"/>
@@ -1567,7 +1686,7 @@
           <w:rPr>
             <w:noProof/>
           </w:rPr>
-          <w:t>4</w:t>
+          <w:t>2</w:t>
         </w:r>
         <w:r>
           <w:fldChar w:fldCharType="end"/>
@@ -1610,15 +1729,7 @@
       <w:t>Vypracoval</w:t>
     </w:r>
     <w:r>
-      <w:t xml:space="preserve">: </w:t>
-    </w:r>
-    <w:proofErr w:type="spellStart"/>
-    <w:r>
-      <w:t>Innovators</w:t>
-    </w:r>
-    <w:proofErr w:type="spellEnd"/>
-    <w:r>
-      <w:t xml:space="preserve"> – tím č.10</w:t>
+      <w:t>: Innovators – tím č.10</w:t>
     </w:r>
   </w:p>
   <w:p>
@@ -1698,21 +1809,12 @@
         <w:sz w:val="20"/>
       </w:rPr>
     </w:pPr>
-    <w:proofErr w:type="spellStart"/>
     <w:r>
       <w:rPr>
         <w:rFonts w:cs="Times New Roman"/>
         <w:sz w:val="20"/>
       </w:rPr>
-      <w:t>Innovators</w:t>
-    </w:r>
-    <w:proofErr w:type="spellEnd"/>
-    <w:r>
-      <w:rPr>
-        <w:rFonts w:cs="Times New Roman"/>
-        <w:sz w:val="20"/>
-      </w:rPr>
-      <w:t xml:space="preserve"> – tím č.10</w:t>
+      <w:t>Innovators – tím č.10</w:t>
     </w:r>
   </w:p>
   <w:p>
@@ -1851,6 +1953,304 @@
 <file path=word/numbering.xml><?xml version="1.0" encoding="utf-8"?>
 <w:numbering xmlns:ve="http://schemas.openxmlformats.org/markup-compatibility/2006" xmlns:o="urn:schemas-microsoft-com:office:office" xmlns:r="http://schemas.openxmlformats.org/officeDocument/2006/relationships" xmlns:m="http://schemas.openxmlformats.org/officeDocument/2006/math" xmlns:v="urn:schemas-microsoft-com:vml" xmlns:wp="http://schemas.openxmlformats.org/drawingml/2006/wordprocessingDrawing" xmlns:w10="urn:schemas-microsoft-com:office:word" xmlns:w="http://schemas.openxmlformats.org/wordprocessingml/2006/main" xmlns:wne="http://schemas.microsoft.com/office/word/2006/wordml">
   <w:abstractNum w:abstractNumId="0">
+    <w:nsid w:val="0B5871E8"/>
+    <w:multiLevelType w:val="multilevel"/>
+    <w:tmpl w:val="3F4009E0"/>
+    <w:lvl w:ilvl="0">
+      <w:start w:val="1"/>
+      <w:numFmt w:val="bullet"/>
+      <w:lvlText w:val=""/>
+      <w:lvlJc w:val="left"/>
+      <w:pPr>
+        <w:tabs>
+          <w:tab w:val="num" w:pos="720"/>
+        </w:tabs>
+        <w:ind w:left="720" w:hanging="360"/>
+      </w:pPr>
+      <w:rPr>
+        <w:rFonts w:ascii="Symbol" w:hAnsi="Symbol" w:hint="default"/>
+        <w:sz w:val="20"/>
+      </w:rPr>
+    </w:lvl>
+    <w:lvl w:ilvl="1">
+      <w:start w:val="1"/>
+      <w:numFmt w:val="bullet"/>
+      <w:lvlText w:val="o"/>
+      <w:lvlJc w:val="left"/>
+      <w:pPr>
+        <w:tabs>
+          <w:tab w:val="num" w:pos="1440"/>
+        </w:tabs>
+        <w:ind w:left="1440" w:hanging="360"/>
+      </w:pPr>
+      <w:rPr>
+        <w:rFonts w:ascii="Courier New" w:hAnsi="Courier New" w:hint="default"/>
+        <w:sz w:val="20"/>
+      </w:rPr>
+    </w:lvl>
+    <w:lvl w:ilvl="2">
+      <w:start w:val="1"/>
+      <w:numFmt w:val="bullet"/>
+      <w:lvlText w:val=""/>
+      <w:lvlJc w:val="left"/>
+      <w:pPr>
+        <w:tabs>
+          <w:tab w:val="num" w:pos="2160"/>
+        </w:tabs>
+        <w:ind w:left="2160" w:hanging="360"/>
+      </w:pPr>
+      <w:rPr>
+        <w:rFonts w:ascii="Symbol" w:hAnsi="Symbol" w:hint="default"/>
+        <w:sz w:val="20"/>
+      </w:rPr>
+    </w:lvl>
+    <w:lvl w:ilvl="3" w:tentative="1">
+      <w:start w:val="1"/>
+      <w:numFmt w:val="bullet"/>
+      <w:lvlText w:val=""/>
+      <w:lvlJc w:val="left"/>
+      <w:pPr>
+        <w:tabs>
+          <w:tab w:val="num" w:pos="2880"/>
+        </w:tabs>
+        <w:ind w:left="2880" w:hanging="360"/>
+      </w:pPr>
+      <w:rPr>
+        <w:rFonts w:ascii="Symbol" w:hAnsi="Symbol" w:hint="default"/>
+        <w:sz w:val="20"/>
+      </w:rPr>
+    </w:lvl>
+    <w:lvl w:ilvl="4" w:tentative="1">
+      <w:start w:val="1"/>
+      <w:numFmt w:val="bullet"/>
+      <w:lvlText w:val=""/>
+      <w:lvlJc w:val="left"/>
+      <w:pPr>
+        <w:tabs>
+          <w:tab w:val="num" w:pos="3600"/>
+        </w:tabs>
+        <w:ind w:left="3600" w:hanging="360"/>
+      </w:pPr>
+      <w:rPr>
+        <w:rFonts w:ascii="Symbol" w:hAnsi="Symbol" w:hint="default"/>
+        <w:sz w:val="20"/>
+      </w:rPr>
+    </w:lvl>
+    <w:lvl w:ilvl="5" w:tentative="1">
+      <w:start w:val="1"/>
+      <w:numFmt w:val="bullet"/>
+      <w:lvlText w:val=""/>
+      <w:lvlJc w:val="left"/>
+      <w:pPr>
+        <w:tabs>
+          <w:tab w:val="num" w:pos="4320"/>
+        </w:tabs>
+        <w:ind w:left="4320" w:hanging="360"/>
+      </w:pPr>
+      <w:rPr>
+        <w:rFonts w:ascii="Symbol" w:hAnsi="Symbol" w:hint="default"/>
+        <w:sz w:val="20"/>
+      </w:rPr>
+    </w:lvl>
+    <w:lvl w:ilvl="6" w:tentative="1">
+      <w:start w:val="1"/>
+      <w:numFmt w:val="bullet"/>
+      <w:lvlText w:val=""/>
+      <w:lvlJc w:val="left"/>
+      <w:pPr>
+        <w:tabs>
+          <w:tab w:val="num" w:pos="5040"/>
+        </w:tabs>
+        <w:ind w:left="5040" w:hanging="360"/>
+      </w:pPr>
+      <w:rPr>
+        <w:rFonts w:ascii="Symbol" w:hAnsi="Symbol" w:hint="default"/>
+        <w:sz w:val="20"/>
+      </w:rPr>
+    </w:lvl>
+    <w:lvl w:ilvl="7" w:tentative="1">
+      <w:start w:val="1"/>
+      <w:numFmt w:val="bullet"/>
+      <w:lvlText w:val=""/>
+      <w:lvlJc w:val="left"/>
+      <w:pPr>
+        <w:tabs>
+          <w:tab w:val="num" w:pos="5760"/>
+        </w:tabs>
+        <w:ind w:left="5760" w:hanging="360"/>
+      </w:pPr>
+      <w:rPr>
+        <w:rFonts w:ascii="Symbol" w:hAnsi="Symbol" w:hint="default"/>
+        <w:sz w:val="20"/>
+      </w:rPr>
+    </w:lvl>
+    <w:lvl w:ilvl="8" w:tentative="1">
+      <w:start w:val="1"/>
+      <w:numFmt w:val="bullet"/>
+      <w:lvlText w:val=""/>
+      <w:lvlJc w:val="left"/>
+      <w:pPr>
+        <w:tabs>
+          <w:tab w:val="num" w:pos="6480"/>
+        </w:tabs>
+        <w:ind w:left="6480" w:hanging="360"/>
+      </w:pPr>
+      <w:rPr>
+        <w:rFonts w:ascii="Symbol" w:hAnsi="Symbol" w:hint="default"/>
+        <w:sz w:val="20"/>
+      </w:rPr>
+    </w:lvl>
+  </w:abstractNum>
+  <w:abstractNum w:abstractNumId="1">
+    <w:nsid w:val="0D257757"/>
+    <w:multiLevelType w:val="multilevel"/>
+    <w:tmpl w:val="14184CAE"/>
+    <w:lvl w:ilvl="0">
+      <w:start w:val="1"/>
+      <w:numFmt w:val="bullet"/>
+      <w:lvlText w:val=""/>
+      <w:lvlJc w:val="left"/>
+      <w:pPr>
+        <w:tabs>
+          <w:tab w:val="num" w:pos="720"/>
+        </w:tabs>
+        <w:ind w:left="720" w:hanging="360"/>
+      </w:pPr>
+      <w:rPr>
+        <w:rFonts w:ascii="Symbol" w:hAnsi="Symbol" w:hint="default"/>
+        <w:sz w:val="20"/>
+      </w:rPr>
+    </w:lvl>
+    <w:lvl w:ilvl="1">
+      <w:start w:val="1"/>
+      <w:numFmt w:val="bullet"/>
+      <w:lvlText w:val="o"/>
+      <w:lvlJc w:val="left"/>
+      <w:pPr>
+        <w:tabs>
+          <w:tab w:val="num" w:pos="1440"/>
+        </w:tabs>
+        <w:ind w:left="1440" w:hanging="360"/>
+      </w:pPr>
+      <w:rPr>
+        <w:rFonts w:ascii="Courier New" w:hAnsi="Courier New" w:hint="default"/>
+        <w:sz w:val="20"/>
+      </w:rPr>
+    </w:lvl>
+    <w:lvl w:ilvl="2" w:tentative="1">
+      <w:start w:val="1"/>
+      <w:numFmt w:val="bullet"/>
+      <w:lvlText w:val=""/>
+      <w:lvlJc w:val="left"/>
+      <w:pPr>
+        <w:tabs>
+          <w:tab w:val="num" w:pos="2160"/>
+        </w:tabs>
+        <w:ind w:left="2160" w:hanging="360"/>
+      </w:pPr>
+      <w:rPr>
+        <w:rFonts w:ascii="Symbol" w:hAnsi="Symbol" w:hint="default"/>
+        <w:sz w:val="20"/>
+      </w:rPr>
+    </w:lvl>
+    <w:lvl w:ilvl="3" w:tentative="1">
+      <w:start w:val="1"/>
+      <w:numFmt w:val="bullet"/>
+      <w:lvlText w:val=""/>
+      <w:lvlJc w:val="left"/>
+      <w:pPr>
+        <w:tabs>
+          <w:tab w:val="num" w:pos="2880"/>
+        </w:tabs>
+        <w:ind w:left="2880" w:hanging="360"/>
+      </w:pPr>
+      <w:rPr>
+        <w:rFonts w:ascii="Symbol" w:hAnsi="Symbol" w:hint="default"/>
+        <w:sz w:val="20"/>
+      </w:rPr>
+    </w:lvl>
+    <w:lvl w:ilvl="4" w:tentative="1">
+      <w:start w:val="1"/>
+      <w:numFmt w:val="bullet"/>
+      <w:lvlText w:val=""/>
+      <w:lvlJc w:val="left"/>
+      <w:pPr>
+        <w:tabs>
+          <w:tab w:val="num" w:pos="3600"/>
+        </w:tabs>
+        <w:ind w:left="3600" w:hanging="360"/>
+      </w:pPr>
+      <w:rPr>
+        <w:rFonts w:ascii="Symbol" w:hAnsi="Symbol" w:hint="default"/>
+        <w:sz w:val="20"/>
+      </w:rPr>
+    </w:lvl>
+    <w:lvl w:ilvl="5" w:tentative="1">
+      <w:start w:val="1"/>
+      <w:numFmt w:val="bullet"/>
+      <w:lvlText w:val=""/>
+      <w:lvlJc w:val="left"/>
+      <w:pPr>
+        <w:tabs>
+          <w:tab w:val="num" w:pos="4320"/>
+        </w:tabs>
+        <w:ind w:left="4320" w:hanging="360"/>
+      </w:pPr>
+      <w:rPr>
+        <w:rFonts w:ascii="Symbol" w:hAnsi="Symbol" w:hint="default"/>
+        <w:sz w:val="20"/>
+      </w:rPr>
+    </w:lvl>
+    <w:lvl w:ilvl="6" w:tentative="1">
+      <w:start w:val="1"/>
+      <w:numFmt w:val="bullet"/>
+      <w:lvlText w:val=""/>
+      <w:lvlJc w:val="left"/>
+      <w:pPr>
+        <w:tabs>
+          <w:tab w:val="num" w:pos="5040"/>
+        </w:tabs>
+        <w:ind w:left="5040" w:hanging="360"/>
+      </w:pPr>
+      <w:rPr>
+        <w:rFonts w:ascii="Symbol" w:hAnsi="Symbol" w:hint="default"/>
+        <w:sz w:val="20"/>
+      </w:rPr>
+    </w:lvl>
+    <w:lvl w:ilvl="7" w:tentative="1">
+      <w:start w:val="1"/>
+      <w:numFmt w:val="bullet"/>
+      <w:lvlText w:val=""/>
+      <w:lvlJc w:val="left"/>
+      <w:pPr>
+        <w:tabs>
+          <w:tab w:val="num" w:pos="5760"/>
+        </w:tabs>
+        <w:ind w:left="5760" w:hanging="360"/>
+      </w:pPr>
+      <w:rPr>
+        <w:rFonts w:ascii="Symbol" w:hAnsi="Symbol" w:hint="default"/>
+        <w:sz w:val="20"/>
+      </w:rPr>
+    </w:lvl>
+    <w:lvl w:ilvl="8" w:tentative="1">
+      <w:start w:val="1"/>
+      <w:numFmt w:val="bullet"/>
+      <w:lvlText w:val=""/>
+      <w:lvlJc w:val="left"/>
+      <w:pPr>
+        <w:tabs>
+          <w:tab w:val="num" w:pos="6480"/>
+        </w:tabs>
+        <w:ind w:left="6480" w:hanging="360"/>
+      </w:pPr>
+      <w:rPr>
+        <w:rFonts w:ascii="Symbol" w:hAnsi="Symbol" w:hint="default"/>
+        <w:sz w:val="20"/>
+      </w:rPr>
+    </w:lvl>
+  </w:abstractNum>
+  <w:abstractNum w:abstractNumId="2">
     <w:nsid w:val="0D31425C"/>
     <w:multiLevelType w:val="multilevel"/>
     <w:tmpl w:val="1D628C1C"/>
@@ -1999,7 +2399,305 @@
       </w:rPr>
     </w:lvl>
   </w:abstractNum>
-  <w:abstractNum w:abstractNumId="1">
+  <w:abstractNum w:abstractNumId="3">
+    <w:nsid w:val="3A2C69CE"/>
+    <w:multiLevelType w:val="multilevel"/>
+    <w:tmpl w:val="A0EC2DB2"/>
+    <w:lvl w:ilvl="0">
+      <w:start w:val="1"/>
+      <w:numFmt w:val="bullet"/>
+      <w:lvlText w:val=""/>
+      <w:lvlJc w:val="left"/>
+      <w:pPr>
+        <w:tabs>
+          <w:tab w:val="num" w:pos="720"/>
+        </w:tabs>
+        <w:ind w:left="720" w:hanging="360"/>
+      </w:pPr>
+      <w:rPr>
+        <w:rFonts w:ascii="Symbol" w:hAnsi="Symbol" w:hint="default"/>
+        <w:sz w:val="20"/>
+      </w:rPr>
+    </w:lvl>
+    <w:lvl w:ilvl="1">
+      <w:start w:val="1"/>
+      <w:numFmt w:val="bullet"/>
+      <w:lvlText w:val="o"/>
+      <w:lvlJc w:val="left"/>
+      <w:pPr>
+        <w:tabs>
+          <w:tab w:val="num" w:pos="1440"/>
+        </w:tabs>
+        <w:ind w:left="1440" w:hanging="360"/>
+      </w:pPr>
+      <w:rPr>
+        <w:rFonts w:ascii="Courier New" w:hAnsi="Courier New" w:hint="default"/>
+        <w:sz w:val="20"/>
+      </w:rPr>
+    </w:lvl>
+    <w:lvl w:ilvl="2" w:tentative="1">
+      <w:start w:val="1"/>
+      <w:numFmt w:val="bullet"/>
+      <w:lvlText w:val=""/>
+      <w:lvlJc w:val="left"/>
+      <w:pPr>
+        <w:tabs>
+          <w:tab w:val="num" w:pos="2160"/>
+        </w:tabs>
+        <w:ind w:left="2160" w:hanging="360"/>
+      </w:pPr>
+      <w:rPr>
+        <w:rFonts w:ascii="Symbol" w:hAnsi="Symbol" w:hint="default"/>
+        <w:sz w:val="20"/>
+      </w:rPr>
+    </w:lvl>
+    <w:lvl w:ilvl="3" w:tentative="1">
+      <w:start w:val="1"/>
+      <w:numFmt w:val="bullet"/>
+      <w:lvlText w:val=""/>
+      <w:lvlJc w:val="left"/>
+      <w:pPr>
+        <w:tabs>
+          <w:tab w:val="num" w:pos="2880"/>
+        </w:tabs>
+        <w:ind w:left="2880" w:hanging="360"/>
+      </w:pPr>
+      <w:rPr>
+        <w:rFonts w:ascii="Symbol" w:hAnsi="Symbol" w:hint="default"/>
+        <w:sz w:val="20"/>
+      </w:rPr>
+    </w:lvl>
+    <w:lvl w:ilvl="4" w:tentative="1">
+      <w:start w:val="1"/>
+      <w:numFmt w:val="bullet"/>
+      <w:lvlText w:val=""/>
+      <w:lvlJc w:val="left"/>
+      <w:pPr>
+        <w:tabs>
+          <w:tab w:val="num" w:pos="3600"/>
+        </w:tabs>
+        <w:ind w:left="3600" w:hanging="360"/>
+      </w:pPr>
+      <w:rPr>
+        <w:rFonts w:ascii="Symbol" w:hAnsi="Symbol" w:hint="default"/>
+        <w:sz w:val="20"/>
+      </w:rPr>
+    </w:lvl>
+    <w:lvl w:ilvl="5" w:tentative="1">
+      <w:start w:val="1"/>
+      <w:numFmt w:val="bullet"/>
+      <w:lvlText w:val=""/>
+      <w:lvlJc w:val="left"/>
+      <w:pPr>
+        <w:tabs>
+          <w:tab w:val="num" w:pos="4320"/>
+        </w:tabs>
+        <w:ind w:left="4320" w:hanging="360"/>
+      </w:pPr>
+      <w:rPr>
+        <w:rFonts w:ascii="Symbol" w:hAnsi="Symbol" w:hint="default"/>
+        <w:sz w:val="20"/>
+      </w:rPr>
+    </w:lvl>
+    <w:lvl w:ilvl="6" w:tentative="1">
+      <w:start w:val="1"/>
+      <w:numFmt w:val="bullet"/>
+      <w:lvlText w:val=""/>
+      <w:lvlJc w:val="left"/>
+      <w:pPr>
+        <w:tabs>
+          <w:tab w:val="num" w:pos="5040"/>
+        </w:tabs>
+        <w:ind w:left="5040" w:hanging="360"/>
+      </w:pPr>
+      <w:rPr>
+        <w:rFonts w:ascii="Symbol" w:hAnsi="Symbol" w:hint="default"/>
+        <w:sz w:val="20"/>
+      </w:rPr>
+    </w:lvl>
+    <w:lvl w:ilvl="7" w:tentative="1">
+      <w:start w:val="1"/>
+      <w:numFmt w:val="bullet"/>
+      <w:lvlText w:val=""/>
+      <w:lvlJc w:val="left"/>
+      <w:pPr>
+        <w:tabs>
+          <w:tab w:val="num" w:pos="5760"/>
+        </w:tabs>
+        <w:ind w:left="5760" w:hanging="360"/>
+      </w:pPr>
+      <w:rPr>
+        <w:rFonts w:ascii="Symbol" w:hAnsi="Symbol" w:hint="default"/>
+        <w:sz w:val="20"/>
+      </w:rPr>
+    </w:lvl>
+    <w:lvl w:ilvl="8" w:tentative="1">
+      <w:start w:val="1"/>
+      <w:numFmt w:val="bullet"/>
+      <w:lvlText w:val=""/>
+      <w:lvlJc w:val="left"/>
+      <w:pPr>
+        <w:tabs>
+          <w:tab w:val="num" w:pos="6480"/>
+        </w:tabs>
+        <w:ind w:left="6480" w:hanging="360"/>
+      </w:pPr>
+      <w:rPr>
+        <w:rFonts w:ascii="Symbol" w:hAnsi="Symbol" w:hint="default"/>
+        <w:sz w:val="20"/>
+      </w:rPr>
+    </w:lvl>
+  </w:abstractNum>
+  <w:abstractNum w:abstractNumId="4">
+    <w:nsid w:val="400537B6"/>
+    <w:multiLevelType w:val="multilevel"/>
+    <w:tmpl w:val="15B4E4AC"/>
+    <w:lvl w:ilvl="0">
+      <w:start w:val="1"/>
+      <w:numFmt w:val="bullet"/>
+      <w:lvlText w:val=""/>
+      <w:lvlJc w:val="left"/>
+      <w:pPr>
+        <w:tabs>
+          <w:tab w:val="num" w:pos="720"/>
+        </w:tabs>
+        <w:ind w:left="720" w:hanging="360"/>
+      </w:pPr>
+      <w:rPr>
+        <w:rFonts w:ascii="Symbol" w:hAnsi="Symbol" w:hint="default"/>
+        <w:sz w:val="20"/>
+      </w:rPr>
+    </w:lvl>
+    <w:lvl w:ilvl="1">
+      <w:start w:val="1"/>
+      <w:numFmt w:val="bullet"/>
+      <w:lvlText w:val="o"/>
+      <w:lvlJc w:val="left"/>
+      <w:pPr>
+        <w:tabs>
+          <w:tab w:val="num" w:pos="1440"/>
+        </w:tabs>
+        <w:ind w:left="1440" w:hanging="360"/>
+      </w:pPr>
+      <w:rPr>
+        <w:rFonts w:ascii="Courier New" w:hAnsi="Courier New" w:hint="default"/>
+        <w:sz w:val="20"/>
+      </w:rPr>
+    </w:lvl>
+    <w:lvl w:ilvl="2" w:tentative="1">
+      <w:start w:val="1"/>
+      <w:numFmt w:val="bullet"/>
+      <w:lvlText w:val=""/>
+      <w:lvlJc w:val="left"/>
+      <w:pPr>
+        <w:tabs>
+          <w:tab w:val="num" w:pos="2160"/>
+        </w:tabs>
+        <w:ind w:left="2160" w:hanging="360"/>
+      </w:pPr>
+      <w:rPr>
+        <w:rFonts w:ascii="Symbol" w:hAnsi="Symbol" w:hint="default"/>
+        <w:sz w:val="20"/>
+      </w:rPr>
+    </w:lvl>
+    <w:lvl w:ilvl="3" w:tentative="1">
+      <w:start w:val="1"/>
+      <w:numFmt w:val="bullet"/>
+      <w:lvlText w:val=""/>
+      <w:lvlJc w:val="left"/>
+      <w:pPr>
+        <w:tabs>
+          <w:tab w:val="num" w:pos="2880"/>
+        </w:tabs>
+        <w:ind w:left="2880" w:hanging="360"/>
+      </w:pPr>
+      <w:rPr>
+        <w:rFonts w:ascii="Symbol" w:hAnsi="Symbol" w:hint="default"/>
+        <w:sz w:val="20"/>
+      </w:rPr>
+    </w:lvl>
+    <w:lvl w:ilvl="4" w:tentative="1">
+      <w:start w:val="1"/>
+      <w:numFmt w:val="bullet"/>
+      <w:lvlText w:val=""/>
+      <w:lvlJc w:val="left"/>
+      <w:pPr>
+        <w:tabs>
+          <w:tab w:val="num" w:pos="3600"/>
+        </w:tabs>
+        <w:ind w:left="3600" w:hanging="360"/>
+      </w:pPr>
+      <w:rPr>
+        <w:rFonts w:ascii="Symbol" w:hAnsi="Symbol" w:hint="default"/>
+        <w:sz w:val="20"/>
+      </w:rPr>
+    </w:lvl>
+    <w:lvl w:ilvl="5" w:tentative="1">
+      <w:start w:val="1"/>
+      <w:numFmt w:val="bullet"/>
+      <w:lvlText w:val=""/>
+      <w:lvlJc w:val="left"/>
+      <w:pPr>
+        <w:tabs>
+          <w:tab w:val="num" w:pos="4320"/>
+        </w:tabs>
+        <w:ind w:left="4320" w:hanging="360"/>
+      </w:pPr>
+      <w:rPr>
+        <w:rFonts w:ascii="Symbol" w:hAnsi="Symbol" w:hint="default"/>
+        <w:sz w:val="20"/>
+      </w:rPr>
+    </w:lvl>
+    <w:lvl w:ilvl="6" w:tentative="1">
+      <w:start w:val="1"/>
+      <w:numFmt w:val="bullet"/>
+      <w:lvlText w:val=""/>
+      <w:lvlJc w:val="left"/>
+      <w:pPr>
+        <w:tabs>
+          <w:tab w:val="num" w:pos="5040"/>
+        </w:tabs>
+        <w:ind w:left="5040" w:hanging="360"/>
+      </w:pPr>
+      <w:rPr>
+        <w:rFonts w:ascii="Symbol" w:hAnsi="Symbol" w:hint="default"/>
+        <w:sz w:val="20"/>
+      </w:rPr>
+    </w:lvl>
+    <w:lvl w:ilvl="7" w:tentative="1">
+      <w:start w:val="1"/>
+      <w:numFmt w:val="bullet"/>
+      <w:lvlText w:val=""/>
+      <w:lvlJc w:val="left"/>
+      <w:pPr>
+        <w:tabs>
+          <w:tab w:val="num" w:pos="5760"/>
+        </w:tabs>
+        <w:ind w:left="5760" w:hanging="360"/>
+      </w:pPr>
+      <w:rPr>
+        <w:rFonts w:ascii="Symbol" w:hAnsi="Symbol" w:hint="default"/>
+        <w:sz w:val="20"/>
+      </w:rPr>
+    </w:lvl>
+    <w:lvl w:ilvl="8" w:tentative="1">
+      <w:start w:val="1"/>
+      <w:numFmt w:val="bullet"/>
+      <w:lvlText w:val=""/>
+      <w:lvlJc w:val="left"/>
+      <w:pPr>
+        <w:tabs>
+          <w:tab w:val="num" w:pos="6480"/>
+        </w:tabs>
+        <w:ind w:left="6480" w:hanging="360"/>
+      </w:pPr>
+      <w:rPr>
+        <w:rFonts w:ascii="Symbol" w:hAnsi="Symbol" w:hint="default"/>
+        <w:sz w:val="20"/>
+      </w:rPr>
+    </w:lvl>
+  </w:abstractNum>
+  <w:abstractNum w:abstractNumId="5">
     <w:nsid w:val="4B900E91"/>
     <w:multiLevelType w:val="multilevel"/>
     <w:tmpl w:val="1FF209DC"/>
@@ -2148,7 +2846,7 @@
       </w:rPr>
     </w:lvl>
   </w:abstractNum>
-  <w:abstractNum w:abstractNumId="2">
+  <w:abstractNum w:abstractNumId="6">
     <w:nsid w:val="516E3E62"/>
     <w:multiLevelType w:val="multilevel"/>
     <w:tmpl w:val="D854B400"/>
@@ -2297,7 +2995,7 @@
       </w:rPr>
     </w:lvl>
   </w:abstractNum>
-  <w:abstractNum w:abstractNumId="3">
+  <w:abstractNum w:abstractNumId="7">
     <w:nsid w:val="5C404D5C"/>
     <w:multiLevelType w:val="multilevel"/>
     <w:tmpl w:val="FD2AEB70"/>
@@ -2446,17 +3144,145 @@
       </w:rPr>
     </w:lvl>
   </w:abstractNum>
+  <w:abstractNum w:abstractNumId="8">
+    <w:nsid w:val="7DAA29C1"/>
+    <w:multiLevelType w:val="multilevel"/>
+    <w:tmpl w:val="29A87EAC"/>
+    <w:lvl w:ilvl="0">
+      <w:start w:val="1"/>
+      <w:numFmt w:val="decimal"/>
+      <w:lvlText w:val="%1"/>
+      <w:lvlJc w:val="left"/>
+      <w:pPr>
+        <w:ind w:left="450" w:hanging="450"/>
+      </w:pPr>
+      <w:rPr>
+        <w:rFonts w:hint="default"/>
+      </w:rPr>
+    </w:lvl>
+    <w:lvl w:ilvl="1">
+      <w:start w:val="1"/>
+      <w:numFmt w:val="decimal"/>
+      <w:lvlText w:val="%1.%2"/>
+      <w:lvlJc w:val="left"/>
+      <w:pPr>
+        <w:ind w:left="450" w:hanging="450"/>
+      </w:pPr>
+      <w:rPr>
+        <w:rFonts w:hint="default"/>
+      </w:rPr>
+    </w:lvl>
+    <w:lvl w:ilvl="2">
+      <w:start w:val="1"/>
+      <w:numFmt w:val="decimal"/>
+      <w:lvlText w:val="%1.%2.%3"/>
+      <w:lvlJc w:val="left"/>
+      <w:pPr>
+        <w:ind w:left="720" w:hanging="720"/>
+      </w:pPr>
+      <w:rPr>
+        <w:rFonts w:hint="default"/>
+      </w:rPr>
+    </w:lvl>
+    <w:lvl w:ilvl="3">
+      <w:start w:val="1"/>
+      <w:numFmt w:val="decimal"/>
+      <w:lvlText w:val="%1.%2.%3.%4"/>
+      <w:lvlJc w:val="left"/>
+      <w:pPr>
+        <w:ind w:left="720" w:hanging="720"/>
+      </w:pPr>
+      <w:rPr>
+        <w:rFonts w:hint="default"/>
+      </w:rPr>
+    </w:lvl>
+    <w:lvl w:ilvl="4">
+      <w:start w:val="1"/>
+      <w:numFmt w:val="decimal"/>
+      <w:lvlText w:val="%1.%2.%3.%4.%5"/>
+      <w:lvlJc w:val="left"/>
+      <w:pPr>
+        <w:ind w:left="1080" w:hanging="1080"/>
+      </w:pPr>
+      <w:rPr>
+        <w:rFonts w:hint="default"/>
+      </w:rPr>
+    </w:lvl>
+    <w:lvl w:ilvl="5">
+      <w:start w:val="1"/>
+      <w:numFmt w:val="decimal"/>
+      <w:lvlText w:val="%1.%2.%3.%4.%5.%6"/>
+      <w:lvlJc w:val="left"/>
+      <w:pPr>
+        <w:ind w:left="1080" w:hanging="1080"/>
+      </w:pPr>
+      <w:rPr>
+        <w:rFonts w:hint="default"/>
+      </w:rPr>
+    </w:lvl>
+    <w:lvl w:ilvl="6">
+      <w:start w:val="1"/>
+      <w:numFmt w:val="decimal"/>
+      <w:lvlText w:val="%1.%2.%3.%4.%5.%6.%7"/>
+      <w:lvlJc w:val="left"/>
+      <w:pPr>
+        <w:ind w:left="1440" w:hanging="1440"/>
+      </w:pPr>
+      <w:rPr>
+        <w:rFonts w:hint="default"/>
+      </w:rPr>
+    </w:lvl>
+    <w:lvl w:ilvl="7">
+      <w:start w:val="1"/>
+      <w:numFmt w:val="decimal"/>
+      <w:lvlText w:val="%1.%2.%3.%4.%5.%6.%7.%8"/>
+      <w:lvlJc w:val="left"/>
+      <w:pPr>
+        <w:ind w:left="1440" w:hanging="1440"/>
+      </w:pPr>
+      <w:rPr>
+        <w:rFonts w:hint="default"/>
+      </w:rPr>
+    </w:lvl>
+    <w:lvl w:ilvl="8">
+      <w:start w:val="1"/>
+      <w:numFmt w:val="decimal"/>
+      <w:lvlText w:val="%1.%2.%3.%4.%5.%6.%7.%8.%9"/>
+      <w:lvlJc w:val="left"/>
+      <w:pPr>
+        <w:ind w:left="1800" w:hanging="1800"/>
+      </w:pPr>
+      <w:rPr>
+        <w:rFonts w:hint="default"/>
+      </w:rPr>
+    </w:lvl>
+  </w:abstractNum>
   <w:num w:numId="1">
-    <w:abstractNumId w:val="1"/>
+    <w:abstractNumId w:val="5"/>
   </w:num>
   <w:num w:numId="2">
+    <w:abstractNumId w:val="6"/>
+  </w:num>
+  <w:num w:numId="3">
     <w:abstractNumId w:val="2"/>
   </w:num>
-  <w:num w:numId="3">
+  <w:num w:numId="4">
+    <w:abstractNumId w:val="7"/>
+  </w:num>
+  <w:num w:numId="5">
+    <w:abstractNumId w:val="8"/>
+  </w:num>
+  <w:num w:numId="6">
+    <w:abstractNumId w:val="3"/>
+  </w:num>
+  <w:num w:numId="7">
+    <w:abstractNumId w:val="4"/>
+  </w:num>
+  <w:num w:numId="8">
     <w:abstractNumId w:val="0"/>
   </w:num>
-  <w:num w:numId="4">
-    <w:abstractNumId w:val="3"/>
+  <w:num w:numId="9">
+    <w:abstractNumId w:val="1"/>
   </w:num>
 </w:numbering>
 </file>
@@ -2653,6 +3479,74 @@
       <w:szCs w:val="28"/>
     </w:rPr>
   </w:style>
+  <w:style w:type="paragraph" w:styleId="Nadpis2">
+    <w:name w:val="heading 2"/>
+    <w:basedOn w:val="Normlny"/>
+    <w:next w:val="Normlny"/>
+    <w:link w:val="Nadpis2Char"/>
+    <w:uiPriority w:val="9"/>
+    <w:unhideWhenUsed/>
+    <w:qFormat/>
+    <w:rsid w:val="005D3674"/>
+    <w:pPr>
+      <w:keepNext/>
+      <w:keepLines/>
+      <w:spacing w:before="200" w:after="0"/>
+      <w:outlineLvl w:val="1"/>
+    </w:pPr>
+    <w:rPr>
+      <w:rFonts w:eastAsiaTheme="majorEastAsia" w:cstheme="majorBidi"/>
+      <w:b/>
+      <w:bCs/>
+      <w:sz w:val="28"/>
+      <w:szCs w:val="26"/>
+    </w:rPr>
+  </w:style>
+  <w:style w:type="paragraph" w:styleId="Nadpis3">
+    <w:name w:val="heading 3"/>
+    <w:basedOn w:val="Normlny"/>
+    <w:next w:val="Normlny"/>
+    <w:link w:val="Nadpis3Char"/>
+    <w:uiPriority w:val="9"/>
+    <w:unhideWhenUsed/>
+    <w:qFormat/>
+    <w:rsid w:val="005D3674"/>
+    <w:pPr>
+      <w:keepNext/>
+      <w:keepLines/>
+      <w:spacing w:before="200" w:after="0"/>
+      <w:outlineLvl w:val="2"/>
+    </w:pPr>
+    <w:rPr>
+      <w:rFonts w:eastAsiaTheme="majorEastAsia" w:cstheme="majorBidi"/>
+      <w:b/>
+      <w:bCs/>
+    </w:rPr>
+  </w:style>
+  <w:style w:type="paragraph" w:styleId="Nadpis4">
+    <w:name w:val="heading 4"/>
+    <w:basedOn w:val="Normlny"/>
+    <w:next w:val="Normlny"/>
+    <w:link w:val="Nadpis4Char"/>
+    <w:uiPriority w:val="9"/>
+    <w:semiHidden/>
+    <w:unhideWhenUsed/>
+    <w:qFormat/>
+    <w:rsid w:val="005D3674"/>
+    <w:pPr>
+      <w:keepNext/>
+      <w:keepLines/>
+      <w:spacing w:before="200" w:after="0"/>
+      <w:outlineLvl w:val="3"/>
+    </w:pPr>
+    <w:rPr>
+      <w:rFonts w:eastAsiaTheme="majorEastAsia" w:cstheme="majorBidi"/>
+      <w:b/>
+      <w:bCs/>
+      <w:i/>
+      <w:iCs/>
+    </w:rPr>
+  </w:style>
   <w:style w:type="character" w:default="1" w:styleId="Predvolenpsmoodseku">
     <w:name w:val="Default Paragraph Font"/>
     <w:uiPriority w:val="1"/>
@@ -2906,6 +3800,163 @@
         </w:tcBorders>
       </w:tcPr>
     </w:tblStylePr>
+  </w:style>
+  <w:style w:type="character" w:customStyle="1" w:styleId="Nadpis2Char">
+    <w:name w:val="Nadpis 2 Char"/>
+    <w:basedOn w:val="Predvolenpsmoodseku"/>
+    <w:link w:val="Nadpis2"/>
+    <w:uiPriority w:val="9"/>
+    <w:rsid w:val="005D3674"/>
+    <w:rPr>
+      <w:rFonts w:ascii="Times New Roman" w:eastAsiaTheme="majorEastAsia" w:hAnsi="Times New Roman" w:cstheme="majorBidi"/>
+      <w:b/>
+      <w:bCs/>
+      <w:sz w:val="28"/>
+      <w:szCs w:val="26"/>
+    </w:rPr>
+  </w:style>
+  <w:style w:type="character" w:customStyle="1" w:styleId="Nadpis3Char">
+    <w:name w:val="Nadpis 3 Char"/>
+    <w:basedOn w:val="Predvolenpsmoodseku"/>
+    <w:link w:val="Nadpis3"/>
+    <w:uiPriority w:val="9"/>
+    <w:rsid w:val="005D3674"/>
+    <w:rPr>
+      <w:rFonts w:ascii="Times New Roman" w:eastAsiaTheme="majorEastAsia" w:hAnsi="Times New Roman" w:cstheme="majorBidi"/>
+      <w:b/>
+      <w:bCs/>
+      <w:sz w:val="24"/>
+    </w:rPr>
+  </w:style>
+  <w:style w:type="character" w:customStyle="1" w:styleId="Nadpis4Char">
+    <w:name w:val="Nadpis 4 Char"/>
+    <w:basedOn w:val="Predvolenpsmoodseku"/>
+    <w:link w:val="Nadpis4"/>
+    <w:uiPriority w:val="9"/>
+    <w:semiHidden/>
+    <w:rsid w:val="005D3674"/>
+    <w:rPr>
+      <w:rFonts w:ascii="Times New Roman" w:eastAsiaTheme="majorEastAsia" w:hAnsi="Times New Roman" w:cstheme="majorBidi"/>
+      <w:b/>
+      <w:bCs/>
+      <w:i/>
+      <w:iCs/>
+      <w:sz w:val="24"/>
+    </w:rPr>
+  </w:style>
+  <w:style w:type="paragraph" w:styleId="Odsekzoznamu">
+    <w:name w:val="List Paragraph"/>
+    <w:basedOn w:val="Normlny"/>
+    <w:uiPriority w:val="34"/>
+    <w:qFormat/>
+    <w:rsid w:val="005D3674"/>
+    <w:pPr>
+      <w:ind w:left="720"/>
+      <w:contextualSpacing/>
+    </w:pPr>
+  </w:style>
+  <w:style w:type="paragraph" w:styleId="Normlnywebov">
+    <w:name w:val="Normal (Web)"/>
+    <w:basedOn w:val="Normlny"/>
+    <w:uiPriority w:val="99"/>
+    <w:semiHidden/>
+    <w:unhideWhenUsed/>
+    <w:rsid w:val="005D3674"/>
+    <w:pPr>
+      <w:spacing w:before="100" w:beforeAutospacing="1" w:after="100" w:afterAutospacing="1" w:line="240" w:lineRule="auto"/>
+      <w:jc w:val="left"/>
+    </w:pPr>
+    <w:rPr>
+      <w:rFonts w:eastAsia="Times New Roman" w:cs="Times New Roman"/>
+      <w:szCs w:val="24"/>
+      <w:lang w:eastAsia="sk-SK"/>
+    </w:rPr>
+  </w:style>
+  <w:style w:type="paragraph" w:styleId="Hlavikaobsahu">
+    <w:name w:val="TOC Heading"/>
+    <w:basedOn w:val="Nadpis1"/>
+    <w:next w:val="Normlny"/>
+    <w:uiPriority w:val="39"/>
+    <w:semiHidden/>
+    <w:unhideWhenUsed/>
+    <w:qFormat/>
+    <w:rsid w:val="005D3674"/>
+    <w:pPr>
+      <w:spacing w:line="276" w:lineRule="auto"/>
+      <w:jc w:val="left"/>
+      <w:outlineLvl w:val="9"/>
+    </w:pPr>
+    <w:rPr>
+      <w:rFonts w:asciiTheme="majorHAnsi" w:hAnsiTheme="majorHAnsi"/>
+      <w:color w:val="365F91" w:themeColor="accent1" w:themeShade="BF"/>
+      <w:sz w:val="28"/>
+    </w:rPr>
+  </w:style>
+  <w:style w:type="paragraph" w:styleId="Obsah1">
+    <w:name w:val="toc 1"/>
+    <w:basedOn w:val="Normlny"/>
+    <w:next w:val="Normlny"/>
+    <w:autoRedefine/>
+    <w:uiPriority w:val="39"/>
+    <w:unhideWhenUsed/>
+    <w:rsid w:val="005D3674"/>
+    <w:pPr>
+      <w:spacing w:after="100"/>
+    </w:pPr>
+  </w:style>
+  <w:style w:type="paragraph" w:styleId="Obsah2">
+    <w:name w:val="toc 2"/>
+    <w:basedOn w:val="Normlny"/>
+    <w:next w:val="Normlny"/>
+    <w:autoRedefine/>
+    <w:uiPriority w:val="39"/>
+    <w:unhideWhenUsed/>
+    <w:rsid w:val="005D3674"/>
+    <w:pPr>
+      <w:spacing w:after="100"/>
+      <w:ind w:left="240"/>
+    </w:pPr>
+  </w:style>
+  <w:style w:type="character" w:styleId="Hypertextovprepojenie">
+    <w:name w:val="Hyperlink"/>
+    <w:basedOn w:val="Predvolenpsmoodseku"/>
+    <w:uiPriority w:val="99"/>
+    <w:unhideWhenUsed/>
+    <w:rsid w:val="005D3674"/>
+    <w:rPr>
+      <w:color w:val="0000FF" w:themeColor="hyperlink"/>
+      <w:u w:val="single"/>
+    </w:rPr>
+  </w:style>
+  <w:style w:type="paragraph" w:styleId="Textbubliny">
+    <w:name w:val="Balloon Text"/>
+    <w:basedOn w:val="Normlny"/>
+    <w:link w:val="TextbublinyChar"/>
+    <w:uiPriority w:val="99"/>
+    <w:semiHidden/>
+    <w:unhideWhenUsed/>
+    <w:rsid w:val="005D3674"/>
+    <w:pPr>
+      <w:spacing w:after="0" w:line="240" w:lineRule="auto"/>
+    </w:pPr>
+    <w:rPr>
+      <w:rFonts w:ascii="Tahoma" w:hAnsi="Tahoma" w:cs="Tahoma"/>
+      <w:sz w:val="16"/>
+      <w:szCs w:val="16"/>
+    </w:rPr>
+  </w:style>
+  <w:style w:type="character" w:customStyle="1" w:styleId="TextbublinyChar">
+    <w:name w:val="Text bubliny Char"/>
+    <w:basedOn w:val="Predvolenpsmoodseku"/>
+    <w:link w:val="Textbubliny"/>
+    <w:uiPriority w:val="99"/>
+    <w:semiHidden/>
+    <w:rsid w:val="005D3674"/>
+    <w:rPr>
+      <w:rFonts w:ascii="Tahoma" w:hAnsi="Tahoma" w:cs="Tahoma"/>
+      <w:sz w:val="16"/>
+      <w:szCs w:val="16"/>
+    </w:rPr>
   </w:style>
 </w:styles>
 </file>
@@ -3191,4 +4242,16 @@
   <a:objectDefaults/>
   <a:extraClrSchemeLst/>
 </a:theme>
+</file>
+
+<file path=customXml/item1.xml><?xml version="1.0" encoding="utf-8"?>
+<b:Sources xmlns:b="http://schemas.openxmlformats.org/officeDocument/2006/bibliography" xmlns="http://schemas.openxmlformats.org/officeDocument/2006/bibliography" SelectedStyle="\APA.XSL" StyleName="APA"/>
+</file>
+
+<file path=customXml/itemProps1.xml><?xml version="1.0" encoding="utf-8"?>
+<ds:datastoreItem xmlns:ds="http://schemas.openxmlformats.org/officeDocument/2006/customXml" ds:itemID="{C77389A5-B4C2-423C-870E-2CDDA26F5226}">
+  <ds:schemaRefs>
+    <ds:schemaRef ds:uri="http://schemas.openxmlformats.org/officeDocument/2006/bibliography"/>
+  </ds:schemaRefs>
+</ds:datastoreItem>
 </file>
</xml_diff>